<commit_message>
Task 097 - picture change
</commit_message>
<xml_diff>
--- a/reports/Student 1/Planning and Progress Report D03.docx
+++ b/reports/Student 1/Planning and Progress Report D03.docx
@@ -4604,14 +4604,23 @@
       </w:r>
     </w:p>
     <w:p>
-      <w:r>
-        <w:rPr>
-          <w:b/>
-          <w:bCs/>
+      <w:pPr>
+        <w:rPr>
+          <w:lang w:val="en-GB"/>
+        </w:rPr>
+      </w:pPr>
+      <w:r>
+        <w:rPr>
+          <w:b/>
+          <w:bCs/>
+          <w:lang w:val="en-GB"/>
         </w:rPr>
         <w:t>Tiempo Real:</w:t>
       </w:r>
       <w:r>
+        <w:rPr>
+          <w:lang w:val="en-GB"/>
+        </w:rPr>
         <w:t xml:space="preserve"> PD.</w:t>
       </w:r>
     </w:p>
@@ -4823,18 +4832,33 @@
       </w:r>
     </w:p>
     <w:p>
-      <w:r>
-        <w:rPr>
-          <w:b/>
-          <w:bCs/>
+      <w:pPr>
+        <w:rPr>
+          <w:lang w:val="en-GB"/>
+        </w:rPr>
+      </w:pPr>
+      <w:r>
+        <w:rPr>
+          <w:b/>
+          <w:bCs/>
+          <w:lang w:val="en-GB"/>
         </w:rPr>
         <w:t>Tiempo Real:</w:t>
       </w:r>
       <w:r>
+        <w:rPr>
+          <w:lang w:val="en-GB"/>
+        </w:rPr>
         <w:t xml:space="preserve"> PD.</w:t>
       </w:r>
     </w:p>
-    <w:p/>
+    <w:p>
+      <w:pPr>
+        <w:rPr>
+          <w:lang w:val="en-GB"/>
+        </w:rPr>
+      </w:pPr>
+    </w:p>
     <w:p>
       <w:pPr>
         <w:pStyle w:val="Ttulo3"/>
@@ -4923,13 +4947,7 @@
         <w:rPr>
           <w:lang w:val="en-GB"/>
         </w:rPr>
-        <w:t>Moments, money amounts, and Booleans must be internationalised when they are shown. Other kinds of data are not expected to be internationalised. This requirement must be fulfilled in this and every subsequent group or individual deliverable for it to be considered valid</w:t>
-      </w:r>
-      <w:r>
-        <w:rPr>
-          <w:lang w:val="en-GB"/>
-        </w:rPr>
-        <w:t xml:space="preserve">. </w:t>
+        <w:t xml:space="preserve">Moments, money amounts, and Booleans must be internationalised when they are shown. Other kinds of data are not expected to be internationalised. This requirement must be fulfilled in this and every subsequent group or individual deliverable for it to be considered valid. </w:t>
       </w:r>
       <w:r>
         <w:t>GROUP, MANDATORY.</w:t>
@@ -5003,18 +5021,33 @@
       </w:r>
     </w:p>
     <w:p>
-      <w:r>
-        <w:rPr>
-          <w:b/>
-          <w:bCs/>
+      <w:pPr>
+        <w:rPr>
+          <w:lang w:val="en-GB"/>
+        </w:rPr>
+      </w:pPr>
+      <w:r>
+        <w:rPr>
+          <w:b/>
+          <w:bCs/>
+          <w:lang w:val="en-GB"/>
         </w:rPr>
         <w:t>Tiempo Real:</w:t>
       </w:r>
       <w:r>
+        <w:rPr>
+          <w:lang w:val="en-GB"/>
+        </w:rPr>
         <w:t xml:space="preserve"> PD.</w:t>
       </w:r>
     </w:p>
-    <w:p/>
+    <w:p>
+      <w:pPr>
+        <w:rPr>
+          <w:lang w:val="en-GB"/>
+        </w:rPr>
+      </w:pPr>
+    </w:p>
     <w:p>
       <w:pPr>
         <w:pStyle w:val="Ttulo3"/>
@@ -6154,110 +6187,1021 @@
       </w:r>
     </w:p>
     <w:p>
-      <w:r>
-        <w:rPr>
-          <w:b/>
-          <w:bCs/>
+      <w:pPr>
+        <w:rPr>
+          <w:lang w:val="en-GB"/>
+        </w:rPr>
+      </w:pPr>
+      <w:r>
+        <w:rPr>
+          <w:b/>
+          <w:bCs/>
+          <w:lang w:val="en-GB"/>
         </w:rPr>
         <w:t>Tiempo Real:</w:t>
       </w:r>
       <w:r>
-        <w:t xml:space="preserve"> </w:t>
-      </w:r>
-      <w:r>
+        <w:rPr>
+          <w:lang w:val="en-GB"/>
+        </w:rPr>
+        <w:t xml:space="preserve"> </w:t>
+      </w:r>
+      <w:r>
+        <w:rPr>
+          <w:lang w:val="en-GB"/>
+        </w:rPr>
         <w:t>PD</w:t>
       </w:r>
       <w:r>
+        <w:rPr>
+          <w:lang w:val="en-GB"/>
+        </w:rPr>
         <w:t>.</w:t>
       </w:r>
     </w:p>
+    <w:p>
+      <w:pPr>
+        <w:rPr>
+          <w:lang w:val="en-GB"/>
+        </w:rPr>
+      </w:pPr>
+    </w:p>
+    <w:p>
+      <w:pPr>
+        <w:pStyle w:val="Ttulo3"/>
+        <w:rPr>
+          <w:lang w:val="en-GB"/>
+        </w:rPr>
+      </w:pPr>
+      <w:bookmarkStart w:id="17" w:name="_Toc161673417"/>
+      <w:r>
+        <w:rPr>
+          <w:lang w:val="en-GB"/>
+        </w:rPr>
+        <w:t>Tarea 13</w:t>
+      </w:r>
+      <w:r>
+        <w:rPr>
+          <w:lang w:val="en-GB"/>
+        </w:rPr>
+        <w:t>0</w:t>
+      </w:r>
+      <w:bookmarkEnd w:id="17"/>
+    </w:p>
+    <w:p>
+      <w:pPr>
+        <w:rPr>
+          <w:lang w:val="en-GB"/>
+        </w:rPr>
+      </w:pPr>
+      <w:proofErr w:type="spellStart"/>
+      <w:r>
+        <w:rPr>
+          <w:b/>
+          <w:bCs/>
+          <w:lang w:val="en-GB"/>
+        </w:rPr>
+        <w:t>Título</w:t>
+      </w:r>
+      <w:proofErr w:type="spellEnd"/>
+      <w:r>
+        <w:rPr>
+          <w:lang w:val="en-GB"/>
+        </w:rPr>
+        <w:t xml:space="preserve">: </w:t>
+      </w:r>
+      <w:r>
+        <w:rPr>
+          <w:lang w:val="en-GB"/>
+        </w:rPr>
+        <w:t>Show money amounts</w:t>
+      </w:r>
+      <w:r>
+        <w:rPr>
+          <w:lang w:val="en-GB"/>
+        </w:rPr>
+        <w:t>.</w:t>
+      </w:r>
+    </w:p>
+    <w:p>
+      <w:proofErr w:type="spellStart"/>
+      <w:r>
+        <w:rPr>
+          <w:b/>
+          <w:bCs/>
+          <w:lang w:val="en-GB"/>
+        </w:rPr>
+        <w:t>Descripción</w:t>
+      </w:r>
+      <w:proofErr w:type="spellEnd"/>
+      <w:r>
+        <w:rPr>
+          <w:b/>
+          <w:bCs/>
+          <w:lang w:val="en-GB"/>
+        </w:rPr>
+        <w:t xml:space="preserve"> breve:</w:t>
+      </w:r>
+      <w:r>
+        <w:rPr>
+          <w:lang w:val="en-GB"/>
+        </w:rPr>
+        <w:t xml:space="preserve"> The system must show money amounts as they are entered by the users, but also their corresponding money exchanges according to the system currency if their known exchange ratios are recent. It is the students’ responsibility to find the appropriate exchange-rate service; no implicit or explicit liabilities shall be covered by the University of Seville or their individual affiliates if the students hire pay-per-use services! This requirement must be fulfilled in this and every subsequent group or individual deliverable for it to be considered valid. </w:t>
+      </w:r>
+      <w:r>
+        <w:t>GROUP, SUPPLEMENTARY.</w:t>
+      </w:r>
+    </w:p>
+    <w:p>
+      <w:r>
+        <w:rPr>
+          <w:b/>
+          <w:bCs/>
+        </w:rPr>
+        <w:t>Asignado a:</w:t>
+      </w:r>
+      <w:r>
+        <w:t xml:space="preserve"> </w:t>
+      </w:r>
+      <w:proofErr w:type="spellStart"/>
+      <w:r>
+        <w:t>Mª</w:t>
+      </w:r>
+      <w:proofErr w:type="spellEnd"/>
+      <w:r>
+        <w:t xml:space="preserve"> Salud Carrera Talaverón y Natalia Olmo Villegas.</w:t>
+      </w:r>
+    </w:p>
+    <w:p>
+      <w:r>
+        <w:rPr>
+          <w:b/>
+          <w:bCs/>
+        </w:rPr>
+        <w:t>Rol:</w:t>
+      </w:r>
+      <w:r>
+        <w:t xml:space="preserve"> </w:t>
+      </w:r>
+      <w:proofErr w:type="spellStart"/>
+      <w:r>
+        <w:t>Developer</w:t>
+      </w:r>
+      <w:proofErr w:type="spellEnd"/>
+      <w:r>
+        <w:t>.</w:t>
+      </w:r>
+    </w:p>
+    <w:p>
+      <w:r>
+        <w:rPr>
+          <w:b/>
+          <w:bCs/>
+        </w:rPr>
+        <w:t>Tiempo Planificado:</w:t>
+      </w:r>
+      <w:r>
+        <w:t xml:space="preserve"> </w:t>
+      </w:r>
+      <w:r>
+        <w:t>4</w:t>
+      </w:r>
+      <w:r>
+        <w:t xml:space="preserve"> hora</w:t>
+      </w:r>
+      <w:r>
+        <w:t>s.</w:t>
+      </w:r>
+    </w:p>
+    <w:p>
+      <w:r>
+        <w:rPr>
+          <w:b/>
+          <w:bCs/>
+        </w:rPr>
+        <w:t>Tiempo Real:</w:t>
+      </w:r>
+      <w:r>
+        <w:t xml:space="preserve"> </w:t>
+      </w:r>
+      <w:r>
+        <w:t>PD.</w:t>
+      </w:r>
+    </w:p>
     <w:p/>
     <w:p>
       <w:pPr>
         <w:pStyle w:val="Ttulo3"/>
-        <w:rPr>
-          <w:lang w:val="en-GB"/>
-        </w:rPr>
-      </w:pPr>
-      <w:bookmarkStart w:id="17" w:name="_Toc161673417"/>
-      <w:r>
-        <w:rPr>
-          <w:lang w:val="en-GB"/>
-        </w:rPr>
-        <w:t>Tarea 13</w:t>
-      </w:r>
-      <w:r>
-        <w:rPr>
-          <w:lang w:val="en-GB"/>
-        </w:rPr>
+      </w:pPr>
+      <w:bookmarkStart w:id="18" w:name="_Toc161673418"/>
+      <w:r>
+        <w:t xml:space="preserve">Tarea </w:t>
+      </w:r>
+      <w:r>
+        <w:t>132</w:t>
+      </w:r>
+      <w:bookmarkEnd w:id="18"/>
+    </w:p>
+    <w:p>
+      <w:r>
+        <w:rPr>
+          <w:b/>
+          <w:bCs/>
+        </w:rPr>
+        <w:t>Título</w:t>
+      </w:r>
+      <w:r>
+        <w:t xml:space="preserve">: Produce </w:t>
+      </w:r>
+      <w:proofErr w:type="spellStart"/>
+      <w:r>
+        <w:t>an</w:t>
+      </w:r>
+      <w:proofErr w:type="spellEnd"/>
+      <w:r>
+        <w:t xml:space="preserve"> </w:t>
+      </w:r>
+      <w:proofErr w:type="spellStart"/>
+      <w:r>
+        <w:t>analysis</w:t>
+      </w:r>
+      <w:proofErr w:type="spellEnd"/>
+      <w:r>
+        <w:t xml:space="preserve"> </w:t>
+      </w:r>
+      <w:proofErr w:type="spellStart"/>
+      <w:r>
+        <w:t>report</w:t>
+      </w:r>
+      <w:proofErr w:type="spellEnd"/>
+      <w:r>
+        <w:t>.</w:t>
+      </w:r>
+    </w:p>
+    <w:p>
+      <w:r>
+        <w:rPr>
+          <w:b/>
+          <w:bCs/>
+        </w:rPr>
+        <w:t>Descripción breve:</w:t>
+      </w:r>
+      <w:r>
+        <w:t xml:space="preserve"> Produce </w:t>
+      </w:r>
+      <w:proofErr w:type="spellStart"/>
+      <w:r>
+        <w:t>an</w:t>
+      </w:r>
+      <w:proofErr w:type="spellEnd"/>
+      <w:r>
+        <w:t xml:space="preserve"> </w:t>
+      </w:r>
+      <w:proofErr w:type="spellStart"/>
+      <w:r>
+        <w:t>analysis</w:t>
+      </w:r>
+      <w:proofErr w:type="spellEnd"/>
+      <w:r>
+        <w:t xml:space="preserve"> </w:t>
+      </w:r>
+      <w:proofErr w:type="spellStart"/>
+      <w:r>
+        <w:t>report</w:t>
+      </w:r>
+      <w:proofErr w:type="spellEnd"/>
+      <w:r>
+        <w:t xml:space="preserve">. </w:t>
+      </w:r>
+      <w:r>
+        <w:t>GROUP</w:t>
+      </w:r>
+      <w:r>
+        <w:t>, SUPPLEMENTARY.</w:t>
+      </w:r>
+    </w:p>
+    <w:p>
+      <w:r>
+        <w:rPr>
+          <w:b/>
+          <w:bCs/>
+        </w:rPr>
+        <w:t>Asignado a:</w:t>
+      </w:r>
+      <w:r>
+        <w:t xml:space="preserve"> </w:t>
+      </w:r>
+      <w:r>
+        <w:t>Todos los miembros del grupo.</w:t>
+      </w:r>
+    </w:p>
+    <w:p>
+      <w:r>
+        <w:rPr>
+          <w:b/>
+          <w:bCs/>
+        </w:rPr>
+        <w:t>Rol:</w:t>
+      </w:r>
+      <w:r>
+        <w:t xml:space="preserve"> </w:t>
+      </w:r>
+      <w:proofErr w:type="spellStart"/>
+      <w:r>
+        <w:t>Developer</w:t>
+      </w:r>
+      <w:proofErr w:type="spellEnd"/>
+      <w:r>
+        <w:t>.</w:t>
+      </w:r>
+    </w:p>
+    <w:p>
+      <w:r>
+        <w:rPr>
+          <w:b/>
+          <w:bCs/>
+        </w:rPr>
+        <w:t>Tiempo Planificado:</w:t>
+      </w:r>
+      <w:r>
+        <w:t xml:space="preserve"> </w:t>
+      </w:r>
+      <w:r>
+        <w:t>2</w:t>
+      </w:r>
+      <w:r>
+        <w:t xml:space="preserve"> hora</w:t>
+      </w:r>
+      <w:r>
+        <w:t>s.</w:t>
+      </w:r>
+    </w:p>
+    <w:p>
+      <w:r>
+        <w:rPr>
+          <w:b/>
+          <w:bCs/>
+        </w:rPr>
+        <w:t>Tiempo Real:</w:t>
+      </w:r>
+      <w:r>
+        <w:t xml:space="preserve"> </w:t>
+      </w:r>
+      <w:r>
+        <w:t>PD.</w:t>
+      </w:r>
+    </w:p>
+    <w:p>
+      <w:pPr>
+        <w:jc w:val="left"/>
+      </w:pPr>
+    </w:p>
+    <w:p>
+      <w:pPr>
+        <w:pStyle w:val="Ttulo3"/>
+      </w:pPr>
+      <w:bookmarkStart w:id="19" w:name="_Toc161673419"/>
+      <w:r>
+        <w:t>Tarea 0</w:t>
+      </w:r>
+      <w:r>
+        <w:t>86</w:t>
+      </w:r>
+      <w:r>
+        <w:t>/T</w:t>
+      </w:r>
+      <w:bookmarkEnd w:id="19"/>
+    </w:p>
+    <w:p>
+      <w:r>
+        <w:rPr>
+          <w:b/>
+          <w:bCs/>
+        </w:rPr>
+        <w:t>Título</w:t>
+      </w:r>
+      <w:r>
+        <w:t xml:space="preserve">: </w:t>
+      </w:r>
+      <w:r>
+        <w:t>Revisión de la tarea 0</w:t>
+      </w:r>
+      <w:r>
+        <w:t>86</w:t>
+      </w:r>
+      <w:r>
+        <w:t>.</w:t>
+      </w:r>
+    </w:p>
+    <w:p>
+      <w:r>
+        <w:rPr>
+          <w:b/>
+          <w:bCs/>
+        </w:rPr>
+        <w:t>Descripción breve:</w:t>
+      </w:r>
+      <w:r>
+        <w:t xml:space="preserve"> </w:t>
+      </w:r>
+      <w:r>
+        <w:t>Revisión de la tarea 0</w:t>
+      </w:r>
+      <w:r>
+        <w:t>86</w:t>
+      </w:r>
+      <w:r>
+        <w:t xml:space="preserve"> implementada por Joaquín González </w:t>
+      </w:r>
+      <w:proofErr w:type="spellStart"/>
+      <w:r>
+        <w:t>Ganfornina</w:t>
+      </w:r>
+      <w:proofErr w:type="spellEnd"/>
+      <w:r>
+        <w:t>, consistente en</w:t>
+      </w:r>
+      <w:r>
+        <w:t xml:space="preserve"> implementar las operaciones de los </w:t>
+      </w:r>
+      <w:proofErr w:type="spellStart"/>
+      <w:r>
+        <w:t>auditors</w:t>
+      </w:r>
+      <w:proofErr w:type="spellEnd"/>
+      <w:r>
+        <w:t xml:space="preserve"> sobre los </w:t>
+      </w:r>
+      <w:proofErr w:type="spellStart"/>
+      <w:r>
+        <w:t>code</w:t>
+      </w:r>
+      <w:proofErr w:type="spellEnd"/>
+      <w:r>
+        <w:t xml:space="preserve"> </w:t>
+      </w:r>
+      <w:proofErr w:type="spellStart"/>
+      <w:r>
+        <w:t>audits</w:t>
+      </w:r>
+      <w:proofErr w:type="spellEnd"/>
+      <w:r>
+        <w:t xml:space="preserve">. </w:t>
+      </w:r>
+      <w:r>
+        <w:t>INDIVIDUAL</w:t>
+      </w:r>
+      <w:r>
+        <w:t xml:space="preserve">, </w:t>
+      </w:r>
+      <w:r>
+        <w:t>REVIEW</w:t>
+      </w:r>
+      <w:r>
+        <w:t>.</w:t>
+      </w:r>
+    </w:p>
+    <w:p>
+      <w:r>
+        <w:rPr>
+          <w:b/>
+          <w:bCs/>
+        </w:rPr>
+        <w:t>Asignado a:</w:t>
+      </w:r>
+      <w:r>
+        <w:t xml:space="preserve"> </w:t>
+      </w:r>
+      <w:proofErr w:type="spellStart"/>
+      <w:r>
+        <w:t>Mª</w:t>
+      </w:r>
+      <w:proofErr w:type="spellEnd"/>
+      <w:r>
+        <w:t xml:space="preserve"> Salud Carrera Talaverón.</w:t>
+      </w:r>
+    </w:p>
+    <w:p>
+      <w:r>
+        <w:rPr>
+          <w:b/>
+          <w:bCs/>
+        </w:rPr>
+        <w:t>Rol:</w:t>
+      </w:r>
+      <w:r>
+        <w:t xml:space="preserve"> </w:t>
+      </w:r>
+      <w:proofErr w:type="spellStart"/>
+      <w:r>
+        <w:t>Tester</w:t>
+      </w:r>
+      <w:proofErr w:type="spellEnd"/>
+      <w:r>
+        <w:t>.</w:t>
+      </w:r>
+    </w:p>
+    <w:p>
+      <w:r>
+        <w:rPr>
+          <w:b/>
+          <w:bCs/>
+        </w:rPr>
+        <w:t>Tiempo Planificado:</w:t>
+      </w:r>
+      <w:r>
+        <w:t xml:space="preserve"> </w:t>
+      </w:r>
+      <w:r>
+        <w:t>1</w:t>
+      </w:r>
+      <w:r>
+        <w:t xml:space="preserve"> hora</w:t>
+      </w:r>
+      <w:r>
+        <w:t>.</w:t>
+      </w:r>
+    </w:p>
+    <w:p>
+      <w:r>
+        <w:rPr>
+          <w:b/>
+          <w:bCs/>
+        </w:rPr>
+        <w:t>Tiempo Real:</w:t>
+      </w:r>
+      <w:r>
+        <w:t xml:space="preserve"> </w:t>
+      </w:r>
+      <w:r>
+        <w:t>PD</w:t>
+      </w:r>
+      <w:r>
+        <w:t>.</w:t>
+      </w:r>
+    </w:p>
+    <w:p>
+      <w:pPr>
+        <w:jc w:val="left"/>
+      </w:pPr>
+    </w:p>
+    <w:p>
+      <w:pPr>
+        <w:pStyle w:val="Ttulo3"/>
+      </w:pPr>
+      <w:bookmarkStart w:id="20" w:name="_Toc161673420"/>
+      <w:r>
+        <w:t>Tarea 0</w:t>
+      </w:r>
+      <w:r>
+        <w:t>87</w:t>
+      </w:r>
+      <w:r>
+        <w:t>/T</w:t>
+      </w:r>
+      <w:bookmarkEnd w:id="20"/>
+    </w:p>
+    <w:p>
+      <w:r>
+        <w:rPr>
+          <w:b/>
+          <w:bCs/>
+        </w:rPr>
+        <w:t>Título</w:t>
+      </w:r>
+      <w:r>
+        <w:t xml:space="preserve">: </w:t>
+      </w:r>
+      <w:r>
+        <w:t>Revisión de la tarea 0</w:t>
+      </w:r>
+      <w:r>
+        <w:t>87</w:t>
+      </w:r>
+      <w:r>
+        <w:t>.</w:t>
+      </w:r>
+    </w:p>
+    <w:p>
+      <w:r>
+        <w:rPr>
+          <w:b/>
+          <w:bCs/>
+        </w:rPr>
+        <w:t>Descripción breve:</w:t>
+      </w:r>
+      <w:r>
+        <w:t xml:space="preserve"> </w:t>
+      </w:r>
+      <w:r>
+        <w:t>Revisión de la tarea 0</w:t>
+      </w:r>
+      <w:r>
+        <w:t>87</w:t>
+      </w:r>
+      <w:r>
+        <w:t xml:space="preserve"> implementada por Joaquín González </w:t>
+      </w:r>
+      <w:proofErr w:type="spellStart"/>
+      <w:r>
+        <w:t>Ganfornina</w:t>
+      </w:r>
+      <w:proofErr w:type="spellEnd"/>
+      <w:r>
+        <w:t xml:space="preserve">, consistente en </w:t>
+      </w:r>
+      <w:r>
+        <w:t xml:space="preserve">implementar las operaciones de los </w:t>
+      </w:r>
+      <w:proofErr w:type="spellStart"/>
+      <w:r>
+        <w:t>auditors</w:t>
+      </w:r>
+      <w:proofErr w:type="spellEnd"/>
+      <w:r>
+        <w:t xml:space="preserve"> sobre los </w:t>
+      </w:r>
+      <w:proofErr w:type="spellStart"/>
+      <w:r>
+        <w:t>audit</w:t>
+      </w:r>
+      <w:proofErr w:type="spellEnd"/>
+      <w:r>
+        <w:t xml:space="preserve"> </w:t>
+      </w:r>
+      <w:proofErr w:type="spellStart"/>
+      <w:r>
+        <w:t>records</w:t>
+      </w:r>
+      <w:proofErr w:type="spellEnd"/>
+      <w:r>
+        <w:t xml:space="preserve">. </w:t>
+      </w:r>
+      <w:r>
+        <w:t>INDIVIDUAL</w:t>
+      </w:r>
+      <w:r>
+        <w:t xml:space="preserve">, </w:t>
+      </w:r>
+      <w:r>
+        <w:t>REVIEW</w:t>
+      </w:r>
+      <w:r>
+        <w:t>.</w:t>
+      </w:r>
+    </w:p>
+    <w:p>
+      <w:r>
+        <w:rPr>
+          <w:b/>
+          <w:bCs/>
+        </w:rPr>
+        <w:t>Asignado a:</w:t>
+      </w:r>
+      <w:r>
+        <w:t xml:space="preserve"> </w:t>
+      </w:r>
+      <w:proofErr w:type="spellStart"/>
+      <w:r>
+        <w:t>Mª</w:t>
+      </w:r>
+      <w:proofErr w:type="spellEnd"/>
+      <w:r>
+        <w:t xml:space="preserve"> Salud Carrera Talaverón.</w:t>
+      </w:r>
+    </w:p>
+    <w:p>
+      <w:r>
+        <w:rPr>
+          <w:b/>
+          <w:bCs/>
+        </w:rPr>
+        <w:t>Rol:</w:t>
+      </w:r>
+      <w:r>
+        <w:t xml:space="preserve"> </w:t>
+      </w:r>
+      <w:proofErr w:type="spellStart"/>
+      <w:r>
+        <w:t>Tester</w:t>
+      </w:r>
+      <w:proofErr w:type="spellEnd"/>
+      <w:r>
+        <w:t>.</w:t>
+      </w:r>
+    </w:p>
+    <w:p>
+      <w:r>
+        <w:rPr>
+          <w:b/>
+          <w:bCs/>
+        </w:rPr>
+        <w:t>Tiempo Planificado:</w:t>
+      </w:r>
+      <w:r>
+        <w:t xml:space="preserve"> </w:t>
+      </w:r>
+      <w:r>
+        <w:t>1</w:t>
+      </w:r>
+      <w:r>
+        <w:t xml:space="preserve"> hora</w:t>
+      </w:r>
+      <w:r>
+        <w:t>.</w:t>
+      </w:r>
+    </w:p>
+    <w:p>
+      <w:r>
+        <w:rPr>
+          <w:b/>
+          <w:bCs/>
+        </w:rPr>
+        <w:t>Tiempo Real:</w:t>
+      </w:r>
+      <w:r>
+        <w:t xml:space="preserve"> </w:t>
+      </w:r>
+      <w:r>
+        <w:t>PD</w:t>
+      </w:r>
+      <w:r>
+        <w:t>.</w:t>
+      </w:r>
+    </w:p>
+    <w:p>
+      <w:pPr>
+        <w:jc w:val="left"/>
+      </w:pPr>
+    </w:p>
+    <w:p>
+      <w:pPr>
+        <w:pStyle w:val="Ttulo3"/>
+      </w:pPr>
+      <w:bookmarkStart w:id="21" w:name="_Toc161673421"/>
+      <w:r>
+        <w:t>Tarea 0</w:t>
+      </w:r>
+      <w:r>
+        <w:t>88</w:t>
+      </w:r>
+      <w:r>
+        <w:t>/T</w:t>
+      </w:r>
+      <w:bookmarkEnd w:id="21"/>
+    </w:p>
+    <w:p>
+      <w:r>
+        <w:rPr>
+          <w:b/>
+          <w:bCs/>
+        </w:rPr>
+        <w:t>Título</w:t>
+      </w:r>
+      <w:r>
+        <w:t xml:space="preserve">: </w:t>
+      </w:r>
+      <w:r>
+        <w:t>Revisión de la tarea 0</w:t>
+      </w:r>
+      <w:r>
+        <w:t>88</w:t>
+      </w:r>
+      <w:r>
+        <w:t>.</w:t>
+      </w:r>
+    </w:p>
+    <w:p>
+      <w:r>
+        <w:rPr>
+          <w:b/>
+          <w:bCs/>
+        </w:rPr>
+        <w:t>Descripción breve:</w:t>
+      </w:r>
+      <w:r>
+        <w:t xml:space="preserve"> </w:t>
+      </w:r>
+      <w:r>
+        <w:t>Revisión de la tarea 0</w:t>
+      </w:r>
+      <w:r>
+        <w:t>88</w:t>
+      </w:r>
+      <w:r>
+        <w:t xml:space="preserve"> implementada por </w:t>
+      </w:r>
+      <w:r>
+        <w:t xml:space="preserve">Joaquín González </w:t>
+      </w:r>
+      <w:proofErr w:type="spellStart"/>
+      <w:r>
+        <w:t>Ganfornina</w:t>
+      </w:r>
+      <w:proofErr w:type="spellEnd"/>
+      <w:r>
+        <w:t xml:space="preserve">, consistente en </w:t>
+      </w:r>
+      <w:r>
+        <w:t xml:space="preserve">implementar las operaciones de los </w:t>
+      </w:r>
+      <w:proofErr w:type="spellStart"/>
+      <w:r>
+        <w:t>auditors</w:t>
+      </w:r>
+      <w:proofErr w:type="spellEnd"/>
+      <w:r>
+        <w:t xml:space="preserve"> sobre </w:t>
+      </w:r>
+      <w:proofErr w:type="gramStart"/>
+      <w:r>
+        <w:t>los auditor</w:t>
+      </w:r>
+      <w:proofErr w:type="gramEnd"/>
+      <w:r>
+        <w:t xml:space="preserve"> </w:t>
+      </w:r>
+      <w:proofErr w:type="spellStart"/>
+      <w:r>
+        <w:t>dashboards</w:t>
+      </w:r>
+      <w:proofErr w:type="spellEnd"/>
+      <w:r>
+        <w:t>.</w:t>
+      </w:r>
+      <w:r>
+        <w:t xml:space="preserve"> </w:t>
+      </w:r>
+      <w:r>
+        <w:t xml:space="preserve">INDIVIDUAL, </w:t>
+      </w:r>
+      <w:r>
+        <w:t>REVIEW</w:t>
+      </w:r>
+      <w:r>
+        <w:t>.</w:t>
+      </w:r>
+    </w:p>
+    <w:p>
+      <w:r>
+        <w:rPr>
+          <w:b/>
+          <w:bCs/>
+        </w:rPr>
+        <w:t>Asignado a:</w:t>
+      </w:r>
+      <w:r>
+        <w:t xml:space="preserve"> </w:t>
+      </w:r>
+      <w:proofErr w:type="spellStart"/>
+      <w:r>
+        <w:t>Mª</w:t>
+      </w:r>
+      <w:proofErr w:type="spellEnd"/>
+      <w:r>
+        <w:t xml:space="preserve"> Salud Carrera Talaverón.</w:t>
+      </w:r>
+    </w:p>
+    <w:p>
+      <w:r>
+        <w:rPr>
+          <w:b/>
+          <w:bCs/>
+        </w:rPr>
+        <w:t>Rol:</w:t>
+      </w:r>
+      <w:r>
+        <w:t xml:space="preserve"> </w:t>
+      </w:r>
+      <w:proofErr w:type="spellStart"/>
+      <w:r>
+        <w:t>Tester</w:t>
+      </w:r>
+      <w:proofErr w:type="spellEnd"/>
+      <w:r>
+        <w:t>.</w:t>
+      </w:r>
+    </w:p>
+    <w:p>
+      <w:r>
+        <w:rPr>
+          <w:b/>
+          <w:bCs/>
+        </w:rPr>
+        <w:t>Tiempo Planificado:</w:t>
+      </w:r>
+      <w:r>
+        <w:t xml:space="preserve"> </w:t>
+      </w:r>
+      <w:r>
         <w:t>0</w:t>
       </w:r>
-      <w:bookmarkEnd w:id="17"/>
-    </w:p>
-    <w:p>
-      <w:pPr>
-        <w:rPr>
-          <w:lang w:val="en-GB"/>
-        </w:rPr>
-      </w:pPr>
-      <w:proofErr w:type="spellStart"/>
-      <w:r>
-        <w:rPr>
-          <w:b/>
-          <w:bCs/>
-          <w:lang w:val="en-GB"/>
+      <w:r>
+        <w:t xml:space="preserve"> hora</w:t>
+      </w:r>
+      <w:r>
+        <w:t>s</w:t>
+      </w:r>
+      <w:r>
+        <w:t>.</w:t>
+      </w:r>
+    </w:p>
+    <w:p>
+      <w:r>
+        <w:rPr>
+          <w:b/>
+          <w:bCs/>
+        </w:rPr>
+        <w:t>Tiempo Real:</w:t>
+      </w:r>
+      <w:r>
+        <w:t xml:space="preserve"> </w:t>
+      </w:r>
+      <w:r>
+        <w:t>15 minutos.</w:t>
+      </w:r>
+    </w:p>
+    <w:p>
+      <w:pPr>
+        <w:jc w:val="left"/>
+      </w:pPr>
+    </w:p>
+    <w:p>
+      <w:pPr>
+        <w:pStyle w:val="Ttulo3"/>
+      </w:pPr>
+      <w:bookmarkStart w:id="22" w:name="_Toc161673422"/>
+      <w:r>
+        <w:t xml:space="preserve">Tarea </w:t>
+      </w:r>
+      <w:r>
+        <w:t>117</w:t>
+      </w:r>
+      <w:r>
+        <w:t>/T</w:t>
+      </w:r>
+      <w:bookmarkEnd w:id="22"/>
+    </w:p>
+    <w:p>
+      <w:r>
+        <w:rPr>
+          <w:b/>
+          <w:bCs/>
         </w:rPr>
         <w:t>Título</w:t>
       </w:r>
-      <w:proofErr w:type="spellEnd"/>
-      <w:r>
-        <w:rPr>
-          <w:lang w:val="en-GB"/>
-        </w:rPr>
+      <w:r>
         <w:t xml:space="preserve">: </w:t>
       </w:r>
       <w:r>
-        <w:rPr>
-          <w:lang w:val="en-GB"/>
-        </w:rPr>
-        <w:t>Show money amounts</w:t>
-      </w:r>
-      <w:r>
-        <w:rPr>
-          <w:lang w:val="en-GB"/>
-        </w:rPr>
+        <w:t xml:space="preserve">Revisión de la tarea </w:t>
+      </w:r>
+      <w:r>
+        <w:t>117</w:t>
+      </w:r>
+      <w:r>
         <w:t>.</w:t>
       </w:r>
     </w:p>
     <w:p>
-      <w:pPr>
-        <w:rPr>
-          <w:lang w:val="en-GB"/>
-        </w:rPr>
-      </w:pPr>
-      <w:proofErr w:type="spellStart"/>
-      <w:r>
-        <w:rPr>
-          <w:b/>
-          <w:bCs/>
-          <w:lang w:val="en-GB"/>
-        </w:rPr>
-        <w:t>Descripción</w:t>
-      </w:r>
-      <w:proofErr w:type="spellEnd"/>
-      <w:r>
-        <w:rPr>
-          <w:b/>
-          <w:bCs/>
-          <w:lang w:val="en-GB"/>
-        </w:rPr>
-        <w:t xml:space="preserve"> breve:</w:t>
-      </w:r>
-      <w:r>
-        <w:rPr>
-          <w:lang w:val="en-GB"/>
-        </w:rPr>
-        <w:t xml:space="preserve"> The system must show money amounts as they are entered by the users, but also their corresponding money exchanges according to the system currency if their known exchange ratios are recent. It is the students’ responsibility to find the appropriate exchange-rate service; no implicit or explicit liabilities shall be covered by the University of Seville or their individual affiliates if the students hire pay-per-use services! This requirement must be fulfilled in this and every subsequent group or individual deliverable for it to be considered valid. GROUP, SUPPLEMENTARY.</w:t>
+      <w:r>
+        <w:rPr>
+          <w:b/>
+          <w:bCs/>
+        </w:rPr>
+        <w:t>Descripción breve:</w:t>
+      </w:r>
+      <w:r>
+        <w:t xml:space="preserve"> </w:t>
+      </w:r>
+      <w:r>
+        <w:t xml:space="preserve">Revisión de la tarea </w:t>
+      </w:r>
+      <w:r>
+        <w:t>117</w:t>
+      </w:r>
+      <w:r>
+        <w:t xml:space="preserve"> implementada por Joaquín González </w:t>
+      </w:r>
+      <w:proofErr w:type="spellStart"/>
+      <w:r>
+        <w:t>Ganfornina</w:t>
+      </w:r>
+      <w:proofErr w:type="spellEnd"/>
+      <w:r>
+        <w:t xml:space="preserve">, consistente en </w:t>
+      </w:r>
+      <w:r>
+        <w:t>registrarse en el sistema como un auditor. INDIVIDUAL</w:t>
+      </w:r>
+      <w:r>
+        <w:t xml:space="preserve">, </w:t>
+      </w:r>
+      <w:r>
+        <w:t>REVIEW</w:t>
+      </w:r>
+      <w:r>
+        <w:t>.</w:t>
       </w:r>
     </w:p>
     <w:p>
@@ -6277,8 +7221,25 @@
       </w:r>
       <w:proofErr w:type="spellEnd"/>
       <w:r>
-        <w:t xml:space="preserve"> Salud Carrera Talaverón y Natalia Olmo Villegas</w:t>
-      </w:r>
+        <w:t xml:space="preserve"> Salud Carrera Talaverón.</w:t>
+      </w:r>
+    </w:p>
+    <w:p>
+      <w:r>
+        <w:rPr>
+          <w:b/>
+          <w:bCs/>
+        </w:rPr>
+        <w:t>Rol:</w:t>
+      </w:r>
+      <w:r>
+        <w:t xml:space="preserve"> </w:t>
+      </w:r>
+      <w:proofErr w:type="spellStart"/>
+      <w:r>
+        <w:t>Tester</w:t>
+      </w:r>
+      <w:proofErr w:type="spellEnd"/>
       <w:r>
         <w:t>.</w:t>
       </w:r>
@@ -6289,6 +7250,162 @@
           <w:b/>
           <w:bCs/>
         </w:rPr>
+        <w:t>Tiempo Planificado:</w:t>
+      </w:r>
+      <w:r>
+        <w:t xml:space="preserve"> </w:t>
+      </w:r>
+      <w:r>
+        <w:t>1</w:t>
+      </w:r>
+      <w:r>
+        <w:t xml:space="preserve"> hora</w:t>
+      </w:r>
+      <w:r>
+        <w:t>.</w:t>
+      </w:r>
+    </w:p>
+    <w:p>
+      <w:r>
+        <w:rPr>
+          <w:b/>
+          <w:bCs/>
+        </w:rPr>
+        <w:t>Tiempo Real:</w:t>
+      </w:r>
+      <w:r>
+        <w:t xml:space="preserve"> </w:t>
+      </w:r>
+      <w:r>
+        <w:t>PD</w:t>
+      </w:r>
+      <w:r>
+        <w:t>.</w:t>
+      </w:r>
+    </w:p>
+    <w:p>
+      <w:pPr>
+        <w:jc w:val="left"/>
+      </w:pPr>
+    </w:p>
+    <w:p>
+      <w:pPr>
+        <w:pStyle w:val="Ttulo3"/>
+      </w:pPr>
+      <w:bookmarkStart w:id="23" w:name="_Toc161673423"/>
+      <w:r>
+        <w:t xml:space="preserve">Tarea </w:t>
+      </w:r>
+      <w:r>
+        <w:t>118</w:t>
+      </w:r>
+      <w:r>
+        <w:t>/T</w:t>
+      </w:r>
+      <w:bookmarkEnd w:id="23"/>
+    </w:p>
+    <w:p>
+      <w:r>
+        <w:rPr>
+          <w:b/>
+          <w:bCs/>
+        </w:rPr>
+        <w:t>Título</w:t>
+      </w:r>
+      <w:r>
+        <w:t xml:space="preserve">: </w:t>
+      </w:r>
+      <w:r>
+        <w:t xml:space="preserve">Revisión de la tarea </w:t>
+      </w:r>
+      <w:r>
+        <w:t>118</w:t>
+      </w:r>
+      <w:r>
+        <w:t>.</w:t>
+      </w:r>
+    </w:p>
+    <w:p>
+      <w:r>
+        <w:rPr>
+          <w:b/>
+          <w:bCs/>
+        </w:rPr>
+        <w:t>Descripción breve:</w:t>
+      </w:r>
+      <w:r>
+        <w:t xml:space="preserve"> </w:t>
+      </w:r>
+      <w:r>
+        <w:t xml:space="preserve">Revisión de la tarea </w:t>
+      </w:r>
+      <w:r>
+        <w:t>118</w:t>
+      </w:r>
+      <w:r>
+        <w:t xml:space="preserve"> implementada por Joaquín González </w:t>
+      </w:r>
+      <w:proofErr w:type="spellStart"/>
+      <w:r>
+        <w:t>Ganfornina</w:t>
+      </w:r>
+      <w:proofErr w:type="spellEnd"/>
+      <w:r>
+        <w:t xml:space="preserve">, consistente en </w:t>
+      </w:r>
+      <w:r>
+        <w:t xml:space="preserve">actualizar el perfil de los </w:t>
+      </w:r>
+      <w:proofErr w:type="spellStart"/>
+      <w:r>
+        <w:t>auditors</w:t>
+      </w:r>
+      <w:proofErr w:type="spellEnd"/>
+      <w:r>
+        <w:t>.</w:t>
+      </w:r>
+      <w:r>
+        <w:t xml:space="preserve"> </w:t>
+      </w:r>
+      <w:r>
+        <w:t>INDIVIDUAL</w:t>
+      </w:r>
+      <w:r>
+        <w:t xml:space="preserve">, </w:t>
+      </w:r>
+      <w:r>
+        <w:t>REVIEW</w:t>
+      </w:r>
+      <w:r>
+        <w:t>.</w:t>
+      </w:r>
+    </w:p>
+    <w:p>
+      <w:r>
+        <w:rPr>
+          <w:b/>
+          <w:bCs/>
+        </w:rPr>
+        <w:t>Asignado a:</w:t>
+      </w:r>
+      <w:r>
+        <w:t xml:space="preserve"> </w:t>
+      </w:r>
+      <w:proofErr w:type="spellStart"/>
+      <w:r>
+        <w:t>Mª</w:t>
+      </w:r>
+      <w:proofErr w:type="spellEnd"/>
+      <w:r>
+        <w:t xml:space="preserve"> Salud Carrera Talaverón.</w:t>
+      </w:r>
+    </w:p>
+    <w:p>
+      <w:r>
+        <w:rPr>
+          <w:b/>
+          <w:bCs/>
+        </w:rPr>
         <w:t>Rol:</w:t>
       </w:r>
       <w:r>
@@ -6296,7 +7413,7 @@
       </w:r>
       <w:proofErr w:type="spellStart"/>
       <w:r>
-        <w:t>Developer</w:t>
+        <w:t>Tester</w:t>
       </w:r>
       <w:proofErr w:type="spellEnd"/>
       <w:r>
@@ -6315,13 +7432,13 @@
         <w:t xml:space="preserve"> </w:t>
       </w:r>
       <w:r>
-        <w:t>4</w:t>
+        <w:t>1</w:t>
       </w:r>
       <w:r>
         <w:t xml:space="preserve"> hora</w:t>
       </w:r>
       <w:r>
-        <w:t>s.</w:t>
+        <w:t>.</w:t>
       </w:r>
     </w:p>
     <w:p>
@@ -6336,6 +7453,336 @@
         <w:t xml:space="preserve"> </w:t>
       </w:r>
       <w:r>
+        <w:t>PD</w:t>
+      </w:r>
+      <w:r>
+        <w:t>.</w:t>
+      </w:r>
+    </w:p>
+    <w:p>
+      <w:pPr>
+        <w:jc w:val="left"/>
+      </w:pPr>
+    </w:p>
+    <w:p>
+      <w:pPr>
+        <w:pStyle w:val="Ttulo3"/>
+      </w:pPr>
+      <w:bookmarkStart w:id="24" w:name="_Toc161673424"/>
+      <w:r>
+        <w:t xml:space="preserve">Tarea </w:t>
+      </w:r>
+      <w:r>
+        <w:t>119</w:t>
+      </w:r>
+      <w:r>
+        <w:t>/T</w:t>
+      </w:r>
+      <w:bookmarkEnd w:id="24"/>
+    </w:p>
+    <w:p>
+      <w:r>
+        <w:rPr>
+          <w:b/>
+          <w:bCs/>
+        </w:rPr>
+        <w:t>Título</w:t>
+      </w:r>
+      <w:r>
+        <w:t xml:space="preserve">: </w:t>
+      </w:r>
+      <w:r>
+        <w:t xml:space="preserve">Revisión de la tarea </w:t>
+      </w:r>
+      <w:r>
+        <w:t>119</w:t>
+      </w:r>
+      <w:r>
+        <w:t>.</w:t>
+      </w:r>
+    </w:p>
+    <w:p>
+      <w:r>
+        <w:rPr>
+          <w:b/>
+          <w:bCs/>
+        </w:rPr>
+        <w:t>Descripción breve:</w:t>
+      </w:r>
+      <w:r>
+        <w:t xml:space="preserve"> </w:t>
+      </w:r>
+      <w:r>
+        <w:t xml:space="preserve">Revisión de la tarea </w:t>
+      </w:r>
+      <w:r>
+        <w:t>119</w:t>
+      </w:r>
+      <w:r>
+        <w:t xml:space="preserve"> implementada por Joaquín González </w:t>
+      </w:r>
+      <w:proofErr w:type="spellStart"/>
+      <w:r>
+        <w:t>Ganfornina</w:t>
+      </w:r>
+      <w:proofErr w:type="spellEnd"/>
+      <w:r>
+        <w:t xml:space="preserve">, consistente en </w:t>
+      </w:r>
+      <w:r>
+        <w:t xml:space="preserve">implementar las operaciones de cualquier usuario sobre los </w:t>
+      </w:r>
+      <w:proofErr w:type="spellStart"/>
+      <w:r>
+        <w:t>code</w:t>
+      </w:r>
+      <w:proofErr w:type="spellEnd"/>
+      <w:r>
+        <w:t xml:space="preserve"> </w:t>
+      </w:r>
+      <w:proofErr w:type="spellStart"/>
+      <w:r>
+        <w:t>audits</w:t>
+      </w:r>
+      <w:proofErr w:type="spellEnd"/>
+      <w:r>
+        <w:t>. INDIVIDUAL</w:t>
+      </w:r>
+      <w:r>
+        <w:t xml:space="preserve">, </w:t>
+      </w:r>
+      <w:r>
+        <w:t>REVIEW</w:t>
+      </w:r>
+      <w:r>
+        <w:t>.</w:t>
+      </w:r>
+    </w:p>
+    <w:p>
+      <w:r>
+        <w:rPr>
+          <w:b/>
+          <w:bCs/>
+        </w:rPr>
+        <w:t>Asignado a:</w:t>
+      </w:r>
+      <w:r>
+        <w:t xml:space="preserve"> </w:t>
+      </w:r>
+      <w:proofErr w:type="spellStart"/>
+      <w:r>
+        <w:t>Mª</w:t>
+      </w:r>
+      <w:proofErr w:type="spellEnd"/>
+      <w:r>
+        <w:t xml:space="preserve"> Salud Carrera Talaverón.</w:t>
+      </w:r>
+    </w:p>
+    <w:p>
+      <w:r>
+        <w:rPr>
+          <w:b/>
+          <w:bCs/>
+        </w:rPr>
+        <w:t>Rol:</w:t>
+      </w:r>
+      <w:r>
+        <w:t xml:space="preserve"> </w:t>
+      </w:r>
+      <w:proofErr w:type="spellStart"/>
+      <w:r>
+        <w:t>Tester</w:t>
+      </w:r>
+      <w:proofErr w:type="spellEnd"/>
+      <w:r>
+        <w:t>.</w:t>
+      </w:r>
+    </w:p>
+    <w:p>
+      <w:r>
+        <w:rPr>
+          <w:b/>
+          <w:bCs/>
+        </w:rPr>
+        <w:t>Tiempo Planificado:</w:t>
+      </w:r>
+      <w:r>
+        <w:t xml:space="preserve"> </w:t>
+      </w:r>
+      <w:r>
+        <w:t>1</w:t>
+      </w:r>
+      <w:r>
+        <w:t xml:space="preserve"> hora</w:t>
+      </w:r>
+      <w:r>
+        <w:t>.</w:t>
+      </w:r>
+    </w:p>
+    <w:p>
+      <w:r>
+        <w:rPr>
+          <w:b/>
+          <w:bCs/>
+        </w:rPr>
+        <w:t>Tiempo Real:</w:t>
+      </w:r>
+      <w:r>
+        <w:t xml:space="preserve"> </w:t>
+      </w:r>
+      <w:r>
+        <w:t>PD</w:t>
+      </w:r>
+      <w:r>
+        <w:t>.</w:t>
+      </w:r>
+    </w:p>
+    <w:p>
+      <w:pPr>
+        <w:jc w:val="left"/>
+      </w:pPr>
+    </w:p>
+    <w:p>
+      <w:pPr>
+        <w:pStyle w:val="Ttulo3"/>
+      </w:pPr>
+      <w:bookmarkStart w:id="25" w:name="_Toc161673425"/>
+      <w:r>
+        <w:t xml:space="preserve">Tarea </w:t>
+      </w:r>
+      <w:r>
+        <w:t>124/T</w:t>
+      </w:r>
+      <w:bookmarkEnd w:id="25"/>
+    </w:p>
+    <w:p>
+      <w:r>
+        <w:rPr>
+          <w:b/>
+          <w:bCs/>
+        </w:rPr>
+        <w:t>Título</w:t>
+      </w:r>
+      <w:r>
+        <w:t xml:space="preserve">: </w:t>
+      </w:r>
+      <w:r>
+        <w:t>Revisión de la tarea 124.</w:t>
+      </w:r>
+    </w:p>
+    <w:p>
+      <w:r>
+        <w:rPr>
+          <w:b/>
+          <w:bCs/>
+        </w:rPr>
+        <w:t>Descripción breve:</w:t>
+      </w:r>
+      <w:r>
+        <w:t xml:space="preserve"> </w:t>
+      </w:r>
+      <w:r>
+        <w:t xml:space="preserve">Revisión de la tarea 124 implementada por Joaquín González </w:t>
+      </w:r>
+      <w:proofErr w:type="spellStart"/>
+      <w:r>
+        <w:t>Ganfornina</w:t>
+      </w:r>
+      <w:proofErr w:type="spellEnd"/>
+      <w:r>
+        <w:t xml:space="preserve">, consistente en implementar las operaciones de cualquier usuario autenticado sobre los </w:t>
+      </w:r>
+      <w:proofErr w:type="spellStart"/>
+      <w:r>
+        <w:t>objectives</w:t>
+      </w:r>
+      <w:proofErr w:type="spellEnd"/>
+      <w:r>
+        <w:t>. GROUP</w:t>
+      </w:r>
+      <w:r>
+        <w:t xml:space="preserve">, </w:t>
+      </w:r>
+      <w:r>
+        <w:t>REVIEW</w:t>
+      </w:r>
+      <w:r>
+        <w:t>.</w:t>
+      </w:r>
+    </w:p>
+    <w:p>
+      <w:r>
+        <w:rPr>
+          <w:b/>
+          <w:bCs/>
+        </w:rPr>
+        <w:t>Asignado a:</w:t>
+      </w:r>
+      <w:r>
+        <w:t xml:space="preserve"> </w:t>
+      </w:r>
+      <w:proofErr w:type="spellStart"/>
+      <w:r>
+        <w:t>Mª</w:t>
+      </w:r>
+      <w:proofErr w:type="spellEnd"/>
+      <w:r>
+        <w:t xml:space="preserve"> Salud Carrera Talaverón.</w:t>
+      </w:r>
+    </w:p>
+    <w:p>
+      <w:r>
+        <w:rPr>
+          <w:b/>
+          <w:bCs/>
+        </w:rPr>
+        <w:t>Rol:</w:t>
+      </w:r>
+      <w:r>
+        <w:t xml:space="preserve"> </w:t>
+      </w:r>
+      <w:proofErr w:type="spellStart"/>
+      <w:r>
+        <w:t>Tester</w:t>
+      </w:r>
+      <w:proofErr w:type="spellEnd"/>
+      <w:r>
+        <w:t>.</w:t>
+      </w:r>
+    </w:p>
+    <w:p>
+      <w:r>
+        <w:rPr>
+          <w:b/>
+          <w:bCs/>
+        </w:rPr>
+        <w:t>Tiempo Planificado:</w:t>
+      </w:r>
+      <w:r>
+        <w:t xml:space="preserve"> </w:t>
+      </w:r>
+      <w:r>
+        <w:t>1</w:t>
+      </w:r>
+      <w:r>
+        <w:t xml:space="preserve"> hora</w:t>
+      </w:r>
+      <w:r>
+        <w:t>.</w:t>
+      </w:r>
+    </w:p>
+    <w:p>
+      <w:r>
+        <w:rPr>
+          <w:b/>
+          <w:bCs/>
+        </w:rPr>
+        <w:t>Tiempo Real:</w:t>
+      </w:r>
+      <w:r>
+        <w:t xml:space="preserve"> </w:t>
+      </w:r>
+      <w:r>
         <w:t>PD.</w:t>
       </w:r>
     </w:p>
@@ -6344,14 +7791,14 @@
       <w:pPr>
         <w:pStyle w:val="Ttulo3"/>
       </w:pPr>
-      <w:bookmarkStart w:id="18" w:name="_Toc161673418"/>
+      <w:bookmarkStart w:id="26" w:name="_Toc161673426"/>
       <w:r>
         <w:t xml:space="preserve">Tarea </w:t>
       </w:r>
       <w:r>
-        <w:t>132</w:t>
-      </w:r>
-      <w:bookmarkEnd w:id="18"/>
+        <w:t>125/T</w:t>
+      </w:r>
+      <w:bookmarkEnd w:id="26"/>
     </w:p>
     <w:p>
       <w:r>
@@ -6362,31 +7809,10 @@
         <w:t>Título</w:t>
       </w:r>
       <w:r>
-        <w:t xml:space="preserve">: Produce </w:t>
-      </w:r>
-      <w:proofErr w:type="spellStart"/>
-      <w:r>
-        <w:t>an</w:t>
-      </w:r>
-      <w:proofErr w:type="spellEnd"/>
-      <w:r>
-        <w:t xml:space="preserve"> </w:t>
-      </w:r>
-      <w:proofErr w:type="spellStart"/>
-      <w:r>
-        <w:t>analysis</w:t>
-      </w:r>
-      <w:proofErr w:type="spellEnd"/>
-      <w:r>
-        <w:t xml:space="preserve"> </w:t>
-      </w:r>
-      <w:proofErr w:type="spellStart"/>
-      <w:r>
-        <w:t>report</w:t>
-      </w:r>
-      <w:proofErr w:type="spellEnd"/>
-      <w:r>
-        <w:t>.</w:t>
+        <w:t xml:space="preserve">: </w:t>
+      </w:r>
+      <w:r>
+        <w:t>Revisión de la tarea 125.</w:t>
       </w:r>
     </w:p>
     <w:p>
@@ -6398,171 +7824,10 @@
         <w:t>Descripción breve:</w:t>
       </w:r>
       <w:r>
-        <w:t xml:space="preserve"> Produce </w:t>
-      </w:r>
-      <w:proofErr w:type="spellStart"/>
-      <w:r>
-        <w:t>an</w:t>
-      </w:r>
-      <w:proofErr w:type="spellEnd"/>
-      <w:r>
-        <w:t xml:space="preserve"> </w:t>
-      </w:r>
-      <w:proofErr w:type="spellStart"/>
-      <w:r>
-        <w:t>analysis</w:t>
-      </w:r>
-      <w:proofErr w:type="spellEnd"/>
-      <w:r>
-        <w:t xml:space="preserve"> </w:t>
-      </w:r>
-      <w:proofErr w:type="spellStart"/>
-      <w:r>
-        <w:t>report</w:t>
-      </w:r>
-      <w:proofErr w:type="spellEnd"/>
-      <w:r>
-        <w:t xml:space="preserve">. </w:t>
-      </w:r>
-      <w:r>
-        <w:t>GROUP</w:t>
-      </w:r>
-      <w:r>
-        <w:t>, SUPPLEMENTARY.</w:t>
-      </w:r>
-    </w:p>
-    <w:p>
-      <w:r>
-        <w:rPr>
-          <w:b/>
-          <w:bCs/>
-        </w:rPr>
-        <w:t>Asignado a:</w:t>
-      </w:r>
-      <w:r>
-        <w:t xml:space="preserve"> </w:t>
-      </w:r>
-      <w:r>
-        <w:t>Todos los miembros del grupo.</w:t>
-      </w:r>
-    </w:p>
-    <w:p>
-      <w:r>
-        <w:rPr>
-          <w:b/>
-          <w:bCs/>
-        </w:rPr>
-        <w:t>Rol:</w:t>
-      </w:r>
-      <w:r>
-        <w:t xml:space="preserve"> </w:t>
-      </w:r>
-      <w:proofErr w:type="spellStart"/>
-      <w:r>
-        <w:t>Developer</w:t>
-      </w:r>
-      <w:proofErr w:type="spellEnd"/>
-      <w:r>
-        <w:t>.</w:t>
-      </w:r>
-    </w:p>
-    <w:p>
-      <w:r>
-        <w:rPr>
-          <w:b/>
-          <w:bCs/>
-        </w:rPr>
-        <w:t>Tiempo Planificado:</w:t>
-      </w:r>
-      <w:r>
-        <w:t xml:space="preserve"> </w:t>
-      </w:r>
-      <w:r>
-        <w:t>2</w:t>
-      </w:r>
-      <w:r>
-        <w:t xml:space="preserve"> hora</w:t>
-      </w:r>
-      <w:r>
-        <w:t>s.</w:t>
-      </w:r>
-    </w:p>
-    <w:p>
-      <w:r>
-        <w:rPr>
-          <w:b/>
-          <w:bCs/>
-        </w:rPr>
-        <w:t>Tiempo Real:</w:t>
-      </w:r>
-      <w:r>
-        <w:t xml:space="preserve"> </w:t>
-      </w:r>
-      <w:r>
-        <w:t>PD.</w:t>
-      </w:r>
-    </w:p>
-    <w:p>
-      <w:pPr>
-        <w:jc w:val="left"/>
-      </w:pPr>
-    </w:p>
-    <w:p>
-      <w:pPr>
-        <w:pStyle w:val="Ttulo3"/>
-      </w:pPr>
-      <w:bookmarkStart w:id="19" w:name="_Toc161673419"/>
-      <w:r>
-        <w:t>Tarea 0</w:t>
-      </w:r>
-      <w:r>
-        <w:t>86</w:t>
-      </w:r>
-      <w:r>
-        <w:t>/T</w:t>
-      </w:r>
-      <w:bookmarkEnd w:id="19"/>
-    </w:p>
-    <w:p>
-      <w:r>
-        <w:rPr>
-          <w:b/>
-          <w:bCs/>
-        </w:rPr>
-        <w:t>Título</w:t>
-      </w:r>
-      <w:r>
-        <w:t xml:space="preserve">: </w:t>
-      </w:r>
-      <w:r>
-        <w:t>Revisión de la tarea 0</w:t>
-      </w:r>
-      <w:r>
-        <w:t>86</w:t>
-      </w:r>
-      <w:r>
-        <w:t>.</w:t>
-      </w:r>
-    </w:p>
-    <w:p>
-      <w:r>
-        <w:rPr>
-          <w:b/>
-          <w:bCs/>
-        </w:rPr>
-        <w:t>Descripción breve:</w:t>
-      </w:r>
-      <w:r>
-        <w:t xml:space="preserve"> </w:t>
-      </w:r>
-      <w:r>
-        <w:t>Revisión de la tarea 0</w:t>
-      </w:r>
-      <w:r>
-        <w:t>86</w:t>
-      </w:r>
-      <w:r>
-        <w:t xml:space="preserve"> implementada por Joaquín González </w:t>
+        <w:t xml:space="preserve"> </w:t>
+      </w:r>
+      <w:r>
+        <w:t xml:space="preserve">Revisión de la tarea 125 implementada por Joaquín González </w:t>
       </w:r>
       <w:proofErr w:type="spellStart"/>
       <w:r>
@@ -6570,1102 +7835,7 @@
       </w:r>
       <w:proofErr w:type="spellEnd"/>
       <w:r>
-        <w:t>, consistente en</w:t>
-      </w:r>
-      <w:r>
-        <w:t xml:space="preserve"> implementar las operaciones de los </w:t>
-      </w:r>
-      <w:proofErr w:type="spellStart"/>
-      <w:r>
-        <w:t>auditors</w:t>
-      </w:r>
-      <w:proofErr w:type="spellEnd"/>
-      <w:r>
-        <w:t xml:space="preserve"> sobre los </w:t>
-      </w:r>
-      <w:proofErr w:type="spellStart"/>
-      <w:r>
-        <w:t>code</w:t>
-      </w:r>
-      <w:proofErr w:type="spellEnd"/>
-      <w:r>
-        <w:t xml:space="preserve"> </w:t>
-      </w:r>
-      <w:proofErr w:type="spellStart"/>
-      <w:r>
-        <w:t>audits</w:t>
-      </w:r>
-      <w:proofErr w:type="spellEnd"/>
-      <w:r>
-        <w:t xml:space="preserve">. </w:t>
-      </w:r>
-      <w:r>
-        <w:t>INDIVIDUAL</w:t>
-      </w:r>
-      <w:r>
-        <w:t xml:space="preserve">, </w:t>
-      </w:r>
-      <w:r>
-        <w:t>REVIEW</w:t>
-      </w:r>
-      <w:r>
-        <w:t>.</w:t>
-      </w:r>
-    </w:p>
-    <w:p>
-      <w:r>
-        <w:rPr>
-          <w:b/>
-          <w:bCs/>
-        </w:rPr>
-        <w:t>Asignado a:</w:t>
-      </w:r>
-      <w:r>
-        <w:t xml:space="preserve"> </w:t>
-      </w:r>
-      <w:proofErr w:type="spellStart"/>
-      <w:r>
-        <w:t>Mª</w:t>
-      </w:r>
-      <w:proofErr w:type="spellEnd"/>
-      <w:r>
-        <w:t xml:space="preserve"> Salud Carrera Talaverón.</w:t>
-      </w:r>
-    </w:p>
-    <w:p>
-      <w:r>
-        <w:rPr>
-          <w:b/>
-          <w:bCs/>
-        </w:rPr>
-        <w:t>Rol:</w:t>
-      </w:r>
-      <w:r>
-        <w:t xml:space="preserve"> </w:t>
-      </w:r>
-      <w:proofErr w:type="spellStart"/>
-      <w:r>
-        <w:t>Tester</w:t>
-      </w:r>
-      <w:proofErr w:type="spellEnd"/>
-      <w:r>
-        <w:t>.</w:t>
-      </w:r>
-    </w:p>
-    <w:p>
-      <w:r>
-        <w:rPr>
-          <w:b/>
-          <w:bCs/>
-        </w:rPr>
-        <w:t>Tiempo Planificado:</w:t>
-      </w:r>
-      <w:r>
-        <w:t xml:space="preserve"> </w:t>
-      </w:r>
-      <w:r>
-        <w:t>1</w:t>
-      </w:r>
-      <w:r>
-        <w:t xml:space="preserve"> hora</w:t>
-      </w:r>
-      <w:r>
-        <w:t>.</w:t>
-      </w:r>
-    </w:p>
-    <w:p>
-      <w:r>
-        <w:rPr>
-          <w:b/>
-          <w:bCs/>
-        </w:rPr>
-        <w:t>Tiempo Real:</w:t>
-      </w:r>
-      <w:r>
-        <w:t xml:space="preserve"> </w:t>
-      </w:r>
-      <w:r>
-        <w:t>PD</w:t>
-      </w:r>
-      <w:r>
-        <w:t>.</w:t>
-      </w:r>
-    </w:p>
-    <w:p>
-      <w:pPr>
-        <w:jc w:val="left"/>
-      </w:pPr>
-    </w:p>
-    <w:p>
-      <w:pPr>
-        <w:pStyle w:val="Ttulo3"/>
-      </w:pPr>
-      <w:bookmarkStart w:id="20" w:name="_Toc161673420"/>
-      <w:r>
-        <w:t>Tarea 0</w:t>
-      </w:r>
-      <w:r>
-        <w:t>87</w:t>
-      </w:r>
-      <w:r>
-        <w:t>/T</w:t>
-      </w:r>
-      <w:bookmarkEnd w:id="20"/>
-    </w:p>
-    <w:p>
-      <w:r>
-        <w:rPr>
-          <w:b/>
-          <w:bCs/>
-        </w:rPr>
-        <w:t>Título</w:t>
-      </w:r>
-      <w:r>
-        <w:t xml:space="preserve">: </w:t>
-      </w:r>
-      <w:r>
-        <w:t>Revisión de la tarea 0</w:t>
-      </w:r>
-      <w:r>
-        <w:t>87</w:t>
-      </w:r>
-      <w:r>
-        <w:t>.</w:t>
-      </w:r>
-    </w:p>
-    <w:p>
-      <w:r>
-        <w:rPr>
-          <w:b/>
-          <w:bCs/>
-        </w:rPr>
-        <w:t>Descripción breve:</w:t>
-      </w:r>
-      <w:r>
-        <w:t xml:space="preserve"> </w:t>
-      </w:r>
-      <w:r>
-        <w:t>Revisión de la tarea 0</w:t>
-      </w:r>
-      <w:r>
-        <w:t>87</w:t>
-      </w:r>
-      <w:r>
-        <w:t xml:space="preserve"> implementada por Joaquín González </w:t>
-      </w:r>
-      <w:proofErr w:type="spellStart"/>
-      <w:r>
-        <w:t>Ganfornina</w:t>
-      </w:r>
-      <w:proofErr w:type="spellEnd"/>
-      <w:r>
-        <w:t xml:space="preserve">, consistente en </w:t>
-      </w:r>
-      <w:r>
-        <w:t xml:space="preserve">implementar las operaciones de los </w:t>
-      </w:r>
-      <w:proofErr w:type="spellStart"/>
-      <w:r>
-        <w:t>auditors</w:t>
-      </w:r>
-      <w:proofErr w:type="spellEnd"/>
-      <w:r>
-        <w:t xml:space="preserve"> sobre los </w:t>
-      </w:r>
-      <w:proofErr w:type="spellStart"/>
-      <w:r>
-        <w:t>audit</w:t>
-      </w:r>
-      <w:proofErr w:type="spellEnd"/>
-      <w:r>
-        <w:t xml:space="preserve"> </w:t>
-      </w:r>
-      <w:proofErr w:type="spellStart"/>
-      <w:r>
-        <w:t>records</w:t>
-      </w:r>
-      <w:proofErr w:type="spellEnd"/>
-      <w:r>
-        <w:t xml:space="preserve">. </w:t>
-      </w:r>
-      <w:r>
-        <w:t>INDIVIDUAL</w:t>
-      </w:r>
-      <w:r>
-        <w:t xml:space="preserve">, </w:t>
-      </w:r>
-      <w:r>
-        <w:t>REVIEW</w:t>
-      </w:r>
-      <w:r>
-        <w:t>.</w:t>
-      </w:r>
-    </w:p>
-    <w:p>
-      <w:r>
-        <w:rPr>
-          <w:b/>
-          <w:bCs/>
-        </w:rPr>
-        <w:t>Asignado a:</w:t>
-      </w:r>
-      <w:r>
-        <w:t xml:space="preserve"> </w:t>
-      </w:r>
-      <w:proofErr w:type="spellStart"/>
-      <w:r>
-        <w:t>Mª</w:t>
-      </w:r>
-      <w:proofErr w:type="spellEnd"/>
-      <w:r>
-        <w:t xml:space="preserve"> Salud Carrera Talaverón.</w:t>
-      </w:r>
-    </w:p>
-    <w:p>
-      <w:r>
-        <w:rPr>
-          <w:b/>
-          <w:bCs/>
-        </w:rPr>
-        <w:t>Rol:</w:t>
-      </w:r>
-      <w:r>
-        <w:t xml:space="preserve"> </w:t>
-      </w:r>
-      <w:proofErr w:type="spellStart"/>
-      <w:r>
-        <w:t>Tester</w:t>
-      </w:r>
-      <w:proofErr w:type="spellEnd"/>
-      <w:r>
-        <w:t>.</w:t>
-      </w:r>
-    </w:p>
-    <w:p>
-      <w:r>
-        <w:rPr>
-          <w:b/>
-          <w:bCs/>
-        </w:rPr>
-        <w:t>Tiempo Planificado:</w:t>
-      </w:r>
-      <w:r>
-        <w:t xml:space="preserve"> </w:t>
-      </w:r>
-      <w:r>
-        <w:t>1</w:t>
-      </w:r>
-      <w:r>
-        <w:t xml:space="preserve"> hora</w:t>
-      </w:r>
-      <w:r>
-        <w:t>.</w:t>
-      </w:r>
-    </w:p>
-    <w:p>
-      <w:r>
-        <w:rPr>
-          <w:b/>
-          <w:bCs/>
-        </w:rPr>
-        <w:t>Tiempo Real:</w:t>
-      </w:r>
-      <w:r>
-        <w:t xml:space="preserve"> </w:t>
-      </w:r>
-      <w:r>
-        <w:t>PD</w:t>
-      </w:r>
-      <w:r>
-        <w:t>.</w:t>
-      </w:r>
-    </w:p>
-    <w:p>
-      <w:pPr>
-        <w:jc w:val="left"/>
-      </w:pPr>
-    </w:p>
-    <w:p>
-      <w:pPr>
-        <w:pStyle w:val="Ttulo3"/>
-      </w:pPr>
-      <w:bookmarkStart w:id="21" w:name="_Toc161673421"/>
-      <w:r>
-        <w:t>Tarea 0</w:t>
-      </w:r>
-      <w:r>
-        <w:t>88</w:t>
-      </w:r>
-      <w:r>
-        <w:t>/T</w:t>
-      </w:r>
-      <w:bookmarkEnd w:id="21"/>
-    </w:p>
-    <w:p>
-      <w:r>
-        <w:rPr>
-          <w:b/>
-          <w:bCs/>
-        </w:rPr>
-        <w:t>Título</w:t>
-      </w:r>
-      <w:r>
-        <w:t xml:space="preserve">: </w:t>
-      </w:r>
-      <w:r>
-        <w:t>Revisión de la tarea 0</w:t>
-      </w:r>
-      <w:r>
-        <w:t>88</w:t>
-      </w:r>
-      <w:r>
-        <w:t>.</w:t>
-      </w:r>
-    </w:p>
-    <w:p>
-      <w:r>
-        <w:rPr>
-          <w:b/>
-          <w:bCs/>
-        </w:rPr>
-        <w:t>Descripción breve:</w:t>
-      </w:r>
-      <w:r>
-        <w:t xml:space="preserve"> </w:t>
-      </w:r>
-      <w:r>
-        <w:t>Revisión de la tarea 0</w:t>
-      </w:r>
-      <w:r>
-        <w:t>88</w:t>
-      </w:r>
-      <w:r>
-        <w:t xml:space="preserve"> implementada por </w:t>
-      </w:r>
-      <w:r>
-        <w:t xml:space="preserve">Joaquín González </w:t>
-      </w:r>
-      <w:proofErr w:type="spellStart"/>
-      <w:r>
-        <w:t>Ganfornina</w:t>
-      </w:r>
-      <w:proofErr w:type="spellEnd"/>
-      <w:r>
-        <w:t xml:space="preserve">, consistente en </w:t>
-      </w:r>
-      <w:r>
-        <w:t xml:space="preserve">implementar las operaciones de los </w:t>
-      </w:r>
-      <w:proofErr w:type="spellStart"/>
-      <w:r>
-        <w:t>auditors</w:t>
-      </w:r>
-      <w:proofErr w:type="spellEnd"/>
-      <w:r>
-        <w:t xml:space="preserve"> sobre </w:t>
-      </w:r>
-      <w:proofErr w:type="gramStart"/>
-      <w:r>
-        <w:t>los auditor</w:t>
-      </w:r>
-      <w:proofErr w:type="gramEnd"/>
-      <w:r>
-        <w:t xml:space="preserve"> </w:t>
-      </w:r>
-      <w:proofErr w:type="spellStart"/>
-      <w:r>
-        <w:t>dashboards</w:t>
-      </w:r>
-      <w:proofErr w:type="spellEnd"/>
-      <w:r>
-        <w:t>.</w:t>
-      </w:r>
-      <w:r>
-        <w:t xml:space="preserve"> </w:t>
-      </w:r>
-      <w:r>
-        <w:t xml:space="preserve">INDIVIDUAL, </w:t>
-      </w:r>
-      <w:r>
-        <w:t>REVIEW</w:t>
-      </w:r>
-      <w:r>
-        <w:t>.</w:t>
-      </w:r>
-    </w:p>
-    <w:p>
-      <w:r>
-        <w:rPr>
-          <w:b/>
-          <w:bCs/>
-        </w:rPr>
-        <w:t>Asignado a:</w:t>
-      </w:r>
-      <w:r>
-        <w:t xml:space="preserve"> </w:t>
-      </w:r>
-      <w:proofErr w:type="spellStart"/>
-      <w:r>
-        <w:t>Mª</w:t>
-      </w:r>
-      <w:proofErr w:type="spellEnd"/>
-      <w:r>
-        <w:t xml:space="preserve"> Salud Carrera Talaverón.</w:t>
-      </w:r>
-    </w:p>
-    <w:p>
-      <w:r>
-        <w:rPr>
-          <w:b/>
-          <w:bCs/>
-        </w:rPr>
-        <w:t>Rol:</w:t>
-      </w:r>
-      <w:r>
-        <w:t xml:space="preserve"> </w:t>
-      </w:r>
-      <w:proofErr w:type="spellStart"/>
-      <w:r>
-        <w:t>Tester</w:t>
-      </w:r>
-      <w:proofErr w:type="spellEnd"/>
-      <w:r>
-        <w:t>.</w:t>
-      </w:r>
-    </w:p>
-    <w:p>
-      <w:r>
-        <w:rPr>
-          <w:b/>
-          <w:bCs/>
-        </w:rPr>
-        <w:t>Tiempo Planificado:</w:t>
-      </w:r>
-      <w:r>
-        <w:t xml:space="preserve"> </w:t>
-      </w:r>
-      <w:r>
-        <w:t>0</w:t>
-      </w:r>
-      <w:r>
-        <w:t xml:space="preserve"> hora</w:t>
-      </w:r>
-      <w:r>
-        <w:t>s</w:t>
-      </w:r>
-      <w:r>
-        <w:t>.</w:t>
-      </w:r>
-    </w:p>
-    <w:p>
-      <w:r>
-        <w:rPr>
-          <w:b/>
-          <w:bCs/>
-        </w:rPr>
-        <w:t>Tiempo Real:</w:t>
-      </w:r>
-      <w:r>
-        <w:t xml:space="preserve"> </w:t>
-      </w:r>
-      <w:r>
-        <w:t>15 minutos.</w:t>
-      </w:r>
-    </w:p>
-    <w:p>
-      <w:pPr>
-        <w:jc w:val="left"/>
-      </w:pPr>
-    </w:p>
-    <w:p>
-      <w:pPr>
-        <w:pStyle w:val="Ttulo3"/>
-      </w:pPr>
-      <w:bookmarkStart w:id="22" w:name="_Toc161673422"/>
-      <w:r>
-        <w:t xml:space="preserve">Tarea </w:t>
-      </w:r>
-      <w:r>
-        <w:t>117</w:t>
-      </w:r>
-      <w:r>
-        <w:t>/T</w:t>
-      </w:r>
-      <w:bookmarkEnd w:id="22"/>
-    </w:p>
-    <w:p>
-      <w:r>
-        <w:rPr>
-          <w:b/>
-          <w:bCs/>
-        </w:rPr>
-        <w:t>Título</w:t>
-      </w:r>
-      <w:r>
-        <w:t xml:space="preserve">: </w:t>
-      </w:r>
-      <w:r>
-        <w:t xml:space="preserve">Revisión de la tarea </w:t>
-      </w:r>
-      <w:r>
-        <w:t>117</w:t>
-      </w:r>
-      <w:r>
-        <w:t>.</w:t>
-      </w:r>
-    </w:p>
-    <w:p>
-      <w:r>
-        <w:rPr>
-          <w:b/>
-          <w:bCs/>
-        </w:rPr>
-        <w:t>Descripción breve:</w:t>
-      </w:r>
-      <w:r>
-        <w:t xml:space="preserve"> </w:t>
-      </w:r>
-      <w:r>
-        <w:t xml:space="preserve">Revisión de la tarea </w:t>
-      </w:r>
-      <w:r>
-        <w:t>117</w:t>
-      </w:r>
-      <w:r>
-        <w:t xml:space="preserve"> implementada por Joaquín González </w:t>
-      </w:r>
-      <w:proofErr w:type="spellStart"/>
-      <w:r>
-        <w:t>Ganfornina</w:t>
-      </w:r>
-      <w:proofErr w:type="spellEnd"/>
-      <w:r>
-        <w:t xml:space="preserve">, consistente en </w:t>
-      </w:r>
-      <w:r>
-        <w:t>registrarse en el sistema como un auditor. INDIVIDUAL</w:t>
-      </w:r>
-      <w:r>
-        <w:t xml:space="preserve">, </w:t>
-      </w:r>
-      <w:r>
-        <w:t>REVIEW</w:t>
-      </w:r>
-      <w:r>
-        <w:t>.</w:t>
-      </w:r>
-    </w:p>
-    <w:p>
-      <w:r>
-        <w:rPr>
-          <w:b/>
-          <w:bCs/>
-        </w:rPr>
-        <w:t>Asignado a:</w:t>
-      </w:r>
-      <w:r>
-        <w:t xml:space="preserve"> </w:t>
-      </w:r>
-      <w:proofErr w:type="spellStart"/>
-      <w:r>
-        <w:t>Mª</w:t>
-      </w:r>
-      <w:proofErr w:type="spellEnd"/>
-      <w:r>
-        <w:t xml:space="preserve"> Salud Carrera Talaverón.</w:t>
-      </w:r>
-    </w:p>
-    <w:p>
-      <w:r>
-        <w:rPr>
-          <w:b/>
-          <w:bCs/>
-        </w:rPr>
-        <w:t>Rol:</w:t>
-      </w:r>
-      <w:r>
-        <w:t xml:space="preserve"> </w:t>
-      </w:r>
-      <w:proofErr w:type="spellStart"/>
-      <w:r>
-        <w:t>Tester</w:t>
-      </w:r>
-      <w:proofErr w:type="spellEnd"/>
-      <w:r>
-        <w:t>.</w:t>
-      </w:r>
-    </w:p>
-    <w:p>
-      <w:r>
-        <w:rPr>
-          <w:b/>
-          <w:bCs/>
-        </w:rPr>
-        <w:t>Tiempo Planificado:</w:t>
-      </w:r>
-      <w:r>
-        <w:t xml:space="preserve"> </w:t>
-      </w:r>
-      <w:r>
-        <w:t>1</w:t>
-      </w:r>
-      <w:r>
-        <w:t xml:space="preserve"> hora</w:t>
-      </w:r>
-      <w:r>
-        <w:t>.</w:t>
-      </w:r>
-    </w:p>
-    <w:p>
-      <w:r>
-        <w:rPr>
-          <w:b/>
-          <w:bCs/>
-        </w:rPr>
-        <w:t>Tiempo Real:</w:t>
-      </w:r>
-      <w:r>
-        <w:t xml:space="preserve"> </w:t>
-      </w:r>
-      <w:r>
-        <w:t>PD</w:t>
-      </w:r>
-      <w:r>
-        <w:t>.</w:t>
-      </w:r>
-    </w:p>
-    <w:p>
-      <w:pPr>
-        <w:jc w:val="left"/>
-      </w:pPr>
-    </w:p>
-    <w:p>
-      <w:pPr>
-        <w:pStyle w:val="Ttulo3"/>
-      </w:pPr>
-      <w:bookmarkStart w:id="23" w:name="_Toc161673423"/>
-      <w:r>
-        <w:t xml:space="preserve">Tarea </w:t>
-      </w:r>
-      <w:r>
-        <w:t>118</w:t>
-      </w:r>
-      <w:r>
-        <w:t>/T</w:t>
-      </w:r>
-      <w:bookmarkEnd w:id="23"/>
-    </w:p>
-    <w:p>
-      <w:r>
-        <w:rPr>
-          <w:b/>
-          <w:bCs/>
-        </w:rPr>
-        <w:t>Título</w:t>
-      </w:r>
-      <w:r>
-        <w:t xml:space="preserve">: </w:t>
-      </w:r>
-      <w:r>
-        <w:t xml:space="preserve">Revisión de la tarea </w:t>
-      </w:r>
-      <w:r>
-        <w:t>118</w:t>
-      </w:r>
-      <w:r>
-        <w:t>.</w:t>
-      </w:r>
-    </w:p>
-    <w:p>
-      <w:r>
-        <w:rPr>
-          <w:b/>
-          <w:bCs/>
-        </w:rPr>
-        <w:t>Descripción breve:</w:t>
-      </w:r>
-      <w:r>
-        <w:t xml:space="preserve"> </w:t>
-      </w:r>
-      <w:r>
-        <w:t xml:space="preserve">Revisión de la tarea </w:t>
-      </w:r>
-      <w:r>
-        <w:t>118</w:t>
-      </w:r>
-      <w:r>
-        <w:t xml:space="preserve"> implementada por Joaquín González </w:t>
-      </w:r>
-      <w:proofErr w:type="spellStart"/>
-      <w:r>
-        <w:t>Ganfornina</w:t>
-      </w:r>
-      <w:proofErr w:type="spellEnd"/>
-      <w:r>
-        <w:t xml:space="preserve">, consistente en </w:t>
-      </w:r>
-      <w:r>
-        <w:t xml:space="preserve">actualizar el perfil de los </w:t>
-      </w:r>
-      <w:proofErr w:type="spellStart"/>
-      <w:r>
-        <w:t>auditors</w:t>
-      </w:r>
-      <w:proofErr w:type="spellEnd"/>
-      <w:r>
-        <w:t>.</w:t>
-      </w:r>
-      <w:r>
-        <w:t xml:space="preserve"> </w:t>
-      </w:r>
-      <w:r>
-        <w:t>INDIVIDUAL</w:t>
-      </w:r>
-      <w:r>
-        <w:t xml:space="preserve">, </w:t>
-      </w:r>
-      <w:r>
-        <w:t>REVIEW</w:t>
-      </w:r>
-      <w:r>
-        <w:t>.</w:t>
-      </w:r>
-    </w:p>
-    <w:p>
-      <w:r>
-        <w:rPr>
-          <w:b/>
-          <w:bCs/>
-        </w:rPr>
-        <w:t>Asignado a:</w:t>
-      </w:r>
-      <w:r>
-        <w:t xml:space="preserve"> </w:t>
-      </w:r>
-      <w:proofErr w:type="spellStart"/>
-      <w:r>
-        <w:t>Mª</w:t>
-      </w:r>
-      <w:proofErr w:type="spellEnd"/>
-      <w:r>
-        <w:t xml:space="preserve"> Salud Carrera Talaverón.</w:t>
-      </w:r>
-    </w:p>
-    <w:p>
-      <w:r>
-        <w:rPr>
-          <w:b/>
-          <w:bCs/>
-        </w:rPr>
-        <w:t>Rol:</w:t>
-      </w:r>
-      <w:r>
-        <w:t xml:space="preserve"> </w:t>
-      </w:r>
-      <w:proofErr w:type="spellStart"/>
-      <w:r>
-        <w:t>Tester</w:t>
-      </w:r>
-      <w:proofErr w:type="spellEnd"/>
-      <w:r>
-        <w:t>.</w:t>
-      </w:r>
-    </w:p>
-    <w:p>
-      <w:r>
-        <w:rPr>
-          <w:b/>
-          <w:bCs/>
-        </w:rPr>
-        <w:t>Tiempo Planificado:</w:t>
-      </w:r>
-      <w:r>
-        <w:t xml:space="preserve"> </w:t>
-      </w:r>
-      <w:r>
-        <w:t>1</w:t>
-      </w:r>
-      <w:r>
-        <w:t xml:space="preserve"> hora</w:t>
-      </w:r>
-      <w:r>
-        <w:t>.</w:t>
-      </w:r>
-    </w:p>
-    <w:p>
-      <w:r>
-        <w:rPr>
-          <w:b/>
-          <w:bCs/>
-        </w:rPr>
-        <w:t>Tiempo Real:</w:t>
-      </w:r>
-      <w:r>
-        <w:t xml:space="preserve"> </w:t>
-      </w:r>
-      <w:r>
-        <w:t>PD</w:t>
-      </w:r>
-      <w:r>
-        <w:t>.</w:t>
-      </w:r>
-    </w:p>
-    <w:p>
-      <w:pPr>
-        <w:jc w:val="left"/>
-      </w:pPr>
-    </w:p>
-    <w:p>
-      <w:pPr>
-        <w:pStyle w:val="Ttulo3"/>
-      </w:pPr>
-      <w:bookmarkStart w:id="24" w:name="_Toc161673424"/>
-      <w:r>
-        <w:t xml:space="preserve">Tarea </w:t>
-      </w:r>
-      <w:r>
-        <w:t>119</w:t>
-      </w:r>
-      <w:r>
-        <w:t>/T</w:t>
-      </w:r>
-      <w:bookmarkEnd w:id="24"/>
-    </w:p>
-    <w:p>
-      <w:r>
-        <w:rPr>
-          <w:b/>
-          <w:bCs/>
-        </w:rPr>
-        <w:t>Título</w:t>
-      </w:r>
-      <w:r>
-        <w:t xml:space="preserve">: </w:t>
-      </w:r>
-      <w:r>
-        <w:t xml:space="preserve">Revisión de la tarea </w:t>
-      </w:r>
-      <w:r>
-        <w:t>119</w:t>
-      </w:r>
-      <w:r>
-        <w:t>.</w:t>
-      </w:r>
-    </w:p>
-    <w:p>
-      <w:r>
-        <w:rPr>
-          <w:b/>
-          <w:bCs/>
-        </w:rPr>
-        <w:t>Descripción breve:</w:t>
-      </w:r>
-      <w:r>
-        <w:t xml:space="preserve"> </w:t>
-      </w:r>
-      <w:r>
-        <w:t xml:space="preserve">Revisión de la tarea </w:t>
-      </w:r>
-      <w:r>
-        <w:t>119</w:t>
-      </w:r>
-      <w:r>
-        <w:t xml:space="preserve"> implementada por Joaquín González </w:t>
-      </w:r>
-      <w:proofErr w:type="spellStart"/>
-      <w:r>
-        <w:t>Ganfornina</w:t>
-      </w:r>
-      <w:proofErr w:type="spellEnd"/>
-      <w:r>
-        <w:t xml:space="preserve">, consistente en </w:t>
-      </w:r>
-      <w:r>
-        <w:t xml:space="preserve">implementar las operaciones de cualquier usuario sobre los </w:t>
-      </w:r>
-      <w:proofErr w:type="spellStart"/>
-      <w:r>
-        <w:t>code</w:t>
-      </w:r>
-      <w:proofErr w:type="spellEnd"/>
-      <w:r>
-        <w:t xml:space="preserve"> </w:t>
-      </w:r>
-      <w:proofErr w:type="spellStart"/>
-      <w:r>
-        <w:t>audits</w:t>
-      </w:r>
-      <w:proofErr w:type="spellEnd"/>
-      <w:r>
-        <w:t>. INDIVIDUAL</w:t>
-      </w:r>
-      <w:r>
-        <w:t xml:space="preserve">, </w:t>
-      </w:r>
-      <w:r>
-        <w:t>REVIEW</w:t>
-      </w:r>
-      <w:r>
-        <w:t>.</w:t>
-      </w:r>
-    </w:p>
-    <w:p>
-      <w:r>
-        <w:rPr>
-          <w:b/>
-          <w:bCs/>
-        </w:rPr>
-        <w:t>Asignado a:</w:t>
-      </w:r>
-      <w:r>
-        <w:t xml:space="preserve"> </w:t>
-      </w:r>
-      <w:proofErr w:type="spellStart"/>
-      <w:r>
-        <w:t>Mª</w:t>
-      </w:r>
-      <w:proofErr w:type="spellEnd"/>
-      <w:r>
-        <w:t xml:space="preserve"> Salud Carrera Talaverón.</w:t>
-      </w:r>
-    </w:p>
-    <w:p>
-      <w:r>
-        <w:rPr>
-          <w:b/>
-          <w:bCs/>
-        </w:rPr>
-        <w:t>Rol:</w:t>
-      </w:r>
-      <w:r>
-        <w:t xml:space="preserve"> </w:t>
-      </w:r>
-      <w:proofErr w:type="spellStart"/>
-      <w:r>
-        <w:t>Tester</w:t>
-      </w:r>
-      <w:proofErr w:type="spellEnd"/>
-      <w:r>
-        <w:t>.</w:t>
-      </w:r>
-    </w:p>
-    <w:p>
-      <w:r>
-        <w:rPr>
-          <w:b/>
-          <w:bCs/>
-        </w:rPr>
-        <w:t>Tiempo Planificado:</w:t>
-      </w:r>
-      <w:r>
-        <w:t xml:space="preserve"> </w:t>
-      </w:r>
-      <w:r>
-        <w:t>1</w:t>
-      </w:r>
-      <w:r>
-        <w:t xml:space="preserve"> hora</w:t>
-      </w:r>
-      <w:r>
-        <w:t>.</w:t>
-      </w:r>
-    </w:p>
-    <w:p>
-      <w:r>
-        <w:rPr>
-          <w:b/>
-          <w:bCs/>
-        </w:rPr>
-        <w:t>Tiempo Real:</w:t>
-      </w:r>
-      <w:r>
-        <w:t xml:space="preserve"> </w:t>
-      </w:r>
-      <w:r>
-        <w:t>PD</w:t>
-      </w:r>
-      <w:r>
-        <w:t>.</w:t>
-      </w:r>
-    </w:p>
-    <w:p>
-      <w:pPr>
-        <w:jc w:val="left"/>
-      </w:pPr>
-    </w:p>
-    <w:p>
-      <w:pPr>
-        <w:pStyle w:val="Ttulo3"/>
-      </w:pPr>
-      <w:bookmarkStart w:id="25" w:name="_Toc161673425"/>
-      <w:r>
-        <w:t xml:space="preserve">Tarea </w:t>
-      </w:r>
-      <w:r>
-        <w:t>1</w:t>
-      </w:r>
-      <w:r>
-        <w:t>24</w:t>
-      </w:r>
-      <w:r>
-        <w:t>/T</w:t>
-      </w:r>
-      <w:bookmarkEnd w:id="25"/>
-    </w:p>
-    <w:p>
-      <w:r>
-        <w:rPr>
-          <w:b/>
-          <w:bCs/>
-        </w:rPr>
-        <w:t>Título</w:t>
-      </w:r>
-      <w:r>
-        <w:t xml:space="preserve">: </w:t>
-      </w:r>
-      <w:r>
-        <w:t>Revisión de la tarea 1</w:t>
-      </w:r>
-      <w:r>
-        <w:t>24</w:t>
-      </w:r>
-      <w:r>
-        <w:t>.</w:t>
-      </w:r>
-    </w:p>
-    <w:p>
-      <w:r>
-        <w:rPr>
-          <w:b/>
-          <w:bCs/>
-        </w:rPr>
-        <w:t>Descripción breve:</w:t>
-      </w:r>
-      <w:r>
-        <w:t xml:space="preserve"> </w:t>
-      </w:r>
-      <w:r>
-        <w:t>Revisión de la tarea 1</w:t>
-      </w:r>
-      <w:r>
-        <w:t>24</w:t>
-      </w:r>
-      <w:r>
-        <w:t xml:space="preserve"> implementada por Joaquín González </w:t>
-      </w:r>
-      <w:proofErr w:type="spellStart"/>
-      <w:r>
-        <w:t>Ganfornina</w:t>
-      </w:r>
-      <w:proofErr w:type="spellEnd"/>
-      <w:r>
-        <w:t>, consistente en implementar las operaciones de cualquier usuario</w:t>
-      </w:r>
-      <w:r>
-        <w:t xml:space="preserve"> autenticado</w:t>
-      </w:r>
-      <w:r>
-        <w:t xml:space="preserve"> sobre los </w:t>
+        <w:t xml:space="preserve">, consistente en implementar las operaciones de los administradores sobre los </w:t>
       </w:r>
       <w:proofErr w:type="spellStart"/>
       <w:r>
@@ -7673,182 +7843,7 @@
       </w:r>
       <w:proofErr w:type="spellEnd"/>
       <w:r>
-        <w:t xml:space="preserve">. </w:t>
-      </w:r>
-      <w:r>
-        <w:t>GROUP</w:t>
-      </w:r>
-      <w:r>
-        <w:t xml:space="preserve">, </w:t>
-      </w:r>
-      <w:r>
-        <w:t>REVIEW</w:t>
-      </w:r>
-      <w:r>
-        <w:t>.</w:t>
-      </w:r>
-    </w:p>
-    <w:p>
-      <w:r>
-        <w:rPr>
-          <w:b/>
-          <w:bCs/>
-        </w:rPr>
-        <w:t>Asignado a:</w:t>
-      </w:r>
-      <w:r>
-        <w:t xml:space="preserve"> </w:t>
-      </w:r>
-      <w:proofErr w:type="spellStart"/>
-      <w:r>
-        <w:t>Mª</w:t>
-      </w:r>
-      <w:proofErr w:type="spellEnd"/>
-      <w:r>
-        <w:t xml:space="preserve"> Salud Carrera Talaverón.</w:t>
-      </w:r>
-    </w:p>
-    <w:p>
-      <w:r>
-        <w:rPr>
-          <w:b/>
-          <w:bCs/>
-        </w:rPr>
-        <w:t>Rol:</w:t>
-      </w:r>
-      <w:r>
-        <w:t xml:space="preserve"> </w:t>
-      </w:r>
-      <w:proofErr w:type="spellStart"/>
-      <w:r>
-        <w:t>Tester</w:t>
-      </w:r>
-      <w:proofErr w:type="spellEnd"/>
-      <w:r>
-        <w:t>.</w:t>
-      </w:r>
-    </w:p>
-    <w:p>
-      <w:r>
-        <w:rPr>
-          <w:b/>
-          <w:bCs/>
-        </w:rPr>
-        <w:t>Tiempo Planificado:</w:t>
-      </w:r>
-      <w:r>
-        <w:t xml:space="preserve"> </w:t>
-      </w:r>
-      <w:r>
-        <w:t>1</w:t>
-      </w:r>
-      <w:r>
-        <w:t xml:space="preserve"> hora</w:t>
-      </w:r>
-      <w:r>
-        <w:t>.</w:t>
-      </w:r>
-    </w:p>
-    <w:p>
-      <w:r>
-        <w:rPr>
-          <w:b/>
-          <w:bCs/>
-        </w:rPr>
-        <w:t>Tiempo Real:</w:t>
-      </w:r>
-      <w:r>
-        <w:t xml:space="preserve"> </w:t>
-      </w:r>
-      <w:r>
-        <w:t>PD.</w:t>
-      </w:r>
-    </w:p>
-    <w:p/>
-    <w:p>
-      <w:pPr>
-        <w:pStyle w:val="Ttulo3"/>
-      </w:pPr>
-      <w:bookmarkStart w:id="26" w:name="_Toc161673426"/>
-      <w:r>
-        <w:t xml:space="preserve">Tarea </w:t>
-      </w:r>
-      <w:r>
-        <w:t>1</w:t>
-      </w:r>
-      <w:r>
-        <w:t>25</w:t>
-      </w:r>
-      <w:r>
-        <w:t>/T</w:t>
-      </w:r>
-      <w:bookmarkEnd w:id="26"/>
-    </w:p>
-    <w:p>
-      <w:r>
-        <w:rPr>
-          <w:b/>
-          <w:bCs/>
-        </w:rPr>
-        <w:t>Título</w:t>
-      </w:r>
-      <w:r>
-        <w:t xml:space="preserve">: </w:t>
-      </w:r>
-      <w:r>
-        <w:t>Revisión de la tarea 1</w:t>
-      </w:r>
-      <w:r>
-        <w:t>25</w:t>
-      </w:r>
-      <w:r>
-        <w:t>.</w:t>
-      </w:r>
-    </w:p>
-    <w:p>
-      <w:r>
-        <w:rPr>
-          <w:b/>
-          <w:bCs/>
-        </w:rPr>
-        <w:t>Descripción breve:</w:t>
-      </w:r>
-      <w:r>
-        <w:t xml:space="preserve"> </w:t>
-      </w:r>
-      <w:r>
-        <w:t>Revisión de la tarea 1</w:t>
-      </w:r>
-      <w:r>
-        <w:t>25</w:t>
-      </w:r>
-      <w:r>
-        <w:t xml:space="preserve"> implementada por Joaquín González </w:t>
-      </w:r>
-      <w:proofErr w:type="spellStart"/>
-      <w:r>
-        <w:t>Ganfornina</w:t>
-      </w:r>
-      <w:proofErr w:type="spellEnd"/>
-      <w:r>
-        <w:t xml:space="preserve">, consistente en implementar las operaciones de </w:t>
-      </w:r>
-      <w:r>
-        <w:t>los administradores</w:t>
-      </w:r>
-      <w:r>
-        <w:t xml:space="preserve"> sobre los </w:t>
-      </w:r>
-      <w:proofErr w:type="spellStart"/>
-      <w:r>
-        <w:t>objectives</w:t>
-      </w:r>
-      <w:proofErr w:type="spellEnd"/>
-      <w:r>
-        <w:t xml:space="preserve">. </w:t>
-      </w:r>
-      <w:r>
-        <w:t>GROUP</w:t>
+        <w:t>. GROUP</w:t>
       </w:r>
       <w:r>
         <w:t xml:space="preserve">, </w:t>
@@ -8061,9 +8056,9 @@
           <w:noProof/>
         </w:rPr>
         <w:drawing>
-          <wp:inline distT="0" distB="0" distL="0" distR="0" wp14:anchorId="7AF2AB3B" wp14:editId="010D152F">
-            <wp:extent cx="5383495" cy="2268855"/>
-            <wp:effectExtent l="19050" t="19050" r="27305" b="17145"/>
+          <wp:inline distT="0" distB="0" distL="0" distR="0" wp14:anchorId="7AF2AB3B" wp14:editId="326F373F">
+            <wp:extent cx="5383495" cy="2255972"/>
+            <wp:effectExtent l="19050" t="19050" r="27305" b="11430"/>
             <wp:docPr id="608135265" name="Imagen 1"/>
             <wp:cNvGraphicFramePr>
               <a:graphicFrameLocks xmlns:a="http://schemas.openxmlformats.org/drawingml/2006/main" noChangeAspect="1"/>
@@ -8090,7 +8085,7 @@
                   <pic:spPr>
                     <a:xfrm>
                       <a:off x="0" y="0"/>
-                      <a:ext cx="5383495" cy="2268855"/>
+                      <a:ext cx="5383495" cy="2255972"/>
                     </a:xfrm>
                     <a:prstGeom prst="rect">
                       <a:avLst/>
@@ -9180,19 +9175,7 @@
               <w:rPr>
                 <w:lang w:val="en-GB"/>
               </w:rPr>
-              <w:t>Task 09</w:t>
-            </w:r>
-            <w:r>
-              <w:rPr>
-                <w:lang w:val="en-GB"/>
-              </w:rPr>
-              <w:t>1</w:t>
-            </w:r>
-            <w:r>
-              <w:rPr>
-                <w:lang w:val="en-GB"/>
-              </w:rPr>
-              <w:t xml:space="preserve"> – Mandatory</w:t>
+              <w:t>Task 091 – Mandatory</w:t>
             </w:r>
           </w:p>
           <w:p>
@@ -9206,19 +9189,7 @@
               <w:rPr>
                 <w:lang w:val="en-GB"/>
               </w:rPr>
-              <w:t>Task 09</w:t>
-            </w:r>
-            <w:r>
-              <w:rPr>
-                <w:lang w:val="en-GB"/>
-              </w:rPr>
-              <w:t>2</w:t>
-            </w:r>
-            <w:r>
-              <w:rPr>
-                <w:lang w:val="en-GB"/>
-              </w:rPr>
-              <w:t xml:space="preserve"> – Mandatory</w:t>
+              <w:t>Task 092 – Mandatory</w:t>
             </w:r>
           </w:p>
           <w:p>
@@ -9232,25 +9203,7 @@
               <w:rPr>
                 <w:lang w:val="en-GB"/>
               </w:rPr>
-              <w:t xml:space="preserve">Task </w:t>
-            </w:r>
-            <w:r>
-              <w:rPr>
-                <w:lang w:val="en-GB"/>
-              </w:rPr>
-              <w:t>130</w:t>
-            </w:r>
-            <w:r>
-              <w:rPr>
-                <w:lang w:val="en-GB"/>
-              </w:rPr>
-              <w:t xml:space="preserve"> – </w:t>
-            </w:r>
-            <w:r>
-              <w:rPr>
-                <w:lang w:val="en-GB"/>
-              </w:rPr>
-              <w:t>Supplementary</w:t>
+              <w:t>Task 130 – Supplementary</w:t>
             </w:r>
           </w:p>
           <w:p>
@@ -9278,19 +9231,7 @@
               <w:rPr>
                 <w:lang w:val="en-GB"/>
               </w:rPr>
-              <w:t>Task 1</w:t>
-            </w:r>
-            <w:r>
-              <w:rPr>
-                <w:lang w:val="en-GB"/>
-              </w:rPr>
-              <w:t>24</w:t>
-            </w:r>
-            <w:r>
-              <w:rPr>
-                <w:lang w:val="en-GB"/>
-              </w:rPr>
-              <w:t>/T – Review</w:t>
+              <w:t>Task 124/T – Review</w:t>
             </w:r>
           </w:p>
           <w:p>
@@ -9304,19 +9245,7 @@
               <w:rPr>
                 <w:lang w:val="en-GB"/>
               </w:rPr>
-              <w:t>Task 1</w:t>
-            </w:r>
-            <w:r>
-              <w:rPr>
-                <w:lang w:val="en-GB"/>
-              </w:rPr>
-              <w:t>25</w:t>
-            </w:r>
-            <w:r>
-              <w:rPr>
-                <w:lang w:val="en-GB"/>
-              </w:rPr>
-              <w:t>/T – Review</w:t>
+              <w:t>Task 125/T – Review</w:t>
             </w:r>
           </w:p>
         </w:tc>

</xml_diff>